<commit_message>
updated user manual, add more setter functions
</commit_message>
<xml_diff>
--- a/MASH-dev/JohnHenry/PfLOME_R6/PfLOME_User_Manual.docx
+++ b/MASH-dev/JohnHenry/PfLOME_R6/PfLOME_User_Manual.docx
@@ -9,8 +9,8 @@
         </w:rPr>
         <w:drawing>
           <wp:inline distT="0" distB="0" distL="0" distR="0">
-            <wp:extent cx="4876800" cy="6311184"/>
-            <wp:effectExtent l="0" t="0" r="0" b="0"/>
+            <wp:extent cx="5740400" cy="7428789"/>
+            <wp:effectExtent l="0" t="0" r="0" b="1270"/>
             <wp:docPr id="1" name="Picture 1"/>
             <wp:cNvGraphicFramePr>
               <a:graphicFrameLocks xmlns:a="http://schemas.openxmlformats.org/drawingml/2006/main" noChangeAspect="1"/>
@@ -23,7 +23,7 @@
                     <pic:cNvPicPr/>
                   </pic:nvPicPr>
                   <pic:blipFill>
-                    <a:blip r:embed="rId4" cstate="print">
+                    <a:blip r:embed="rId5" cstate="print">
                       <a:extLst>
                         <a:ext uri="{28A0092B-C50C-407E-A947-70E740481C1C}">
                           <a14:useLocalDpi xmlns:a14="http://schemas.microsoft.com/office/drawing/2010/main" val="0"/>
@@ -37,7 +37,7 @@
                   <pic:spPr>
                     <a:xfrm>
                       <a:off x="0" y="0"/>
-                      <a:ext cx="4881193" cy="6316869"/>
+                      <a:ext cx="5754269" cy="7446737"/>
                     </a:xfrm>
                     <a:prstGeom prst="rect">
                       <a:avLst/>
@@ -56,10 +56,27 @@
           <w:b/>
         </w:rPr>
       </w:pPr>
-      <w:r>
+    </w:p>
+    <w:p>
+      <w:pPr>
         <w:rPr>
           <w:b/>
         </w:rPr>
+      </w:pPr>
+    </w:p>
+    <w:p>
+      <w:pPr>
+        <w:rPr>
+          <w:b/>
+        </w:rPr>
+      </w:pPr>
+      <w:bookmarkStart w:id="0" w:name="_GoBack"/>
+      <w:bookmarkEnd w:id="0"/>
+      <w:r>
+        <w:rPr>
+          <w:b/>
+        </w:rPr>
+        <w:lastRenderedPageBreak/>
         <w:t>CLASSES</w:t>
       </w:r>
     </w:p>
@@ -160,92 +177,506 @@
         <w:t xml:space="preserve"> of every H</w:t>
       </w:r>
       <w:r>
-        <w:t xml:space="preserve">uman infected with this specific clonal </w:t>
-      </w:r>
+        <w:t xml:space="preserve">uman infected with this specific clonal variant, the times of the beginning and end of each </w:t>
+      </w:r>
+      <w:r>
+        <w:t>H</w:t>
+      </w:r>
+      <w:r>
+        <w:t>uman i</w:t>
+      </w:r>
+      <w:r>
+        <w:t>nfection, as well as a list of M</w:t>
+      </w:r>
+      <w:r>
+        <w:t>osquito ids (</w:t>
+      </w:r>
+      <w:proofErr w:type="spellStart"/>
+      <w:r>
+        <w:t>ixm</w:t>
+      </w:r>
+      <w:proofErr w:type="spellEnd"/>
+      <w:r>
+        <w:t>) and times of infection (they are assumed to be infected for the duration of their lives)</w:t>
+      </w:r>
+    </w:p>
+    <w:p>
+      <w:r>
+        <w:tab/>
+        <w:t xml:space="preserve">The pedigree is referenced at the creation of a new Pf object – the ids of the micro- and </w:t>
+      </w:r>
+      <w:proofErr w:type="spellStart"/>
+      <w:r>
+        <w:t>macrogametocytes</w:t>
+      </w:r>
+      <w:proofErr w:type="spellEnd"/>
+      <w:r>
+        <w:t xml:space="preserve"> are used to look up the parent genotypes, which are then recombined following our genetic algorithm to create the genotype of the new clonal variant.</w:t>
+      </w:r>
+    </w:p>
+    <w:p>
+      <w:r>
+        <w:tab/>
+        <w:t>Fields:</w:t>
+      </w:r>
+    </w:p>
+    <w:p>
+      <w:pPr>
+        <w:ind w:left="1440"/>
+      </w:pPr>
+      <w:proofErr w:type="spellStart"/>
+      <w:proofErr w:type="gramStart"/>
+      <w:r>
+        <w:t>gtype</w:t>
+      </w:r>
+      <w:proofErr w:type="spellEnd"/>
+      <w:proofErr w:type="gramEnd"/>
+      <w:r>
+        <w:t xml:space="preserve"> – list of real-valued vectors</w:t>
+      </w:r>
+      <w:r>
+        <w:t xml:space="preserve"> within the unit n-cube</w:t>
+      </w:r>
+      <w:r>
+        <w:t xml:space="preserve"> ordered by </w:t>
+      </w:r>
+      <w:proofErr w:type="spellStart"/>
+      <w:r>
+        <w:t>pfid</w:t>
+      </w:r>
+      <w:proofErr w:type="spellEnd"/>
+      <w:r>
+        <w:t>; vector is</w:t>
+      </w:r>
+      <w:r>
+        <w:t xml:space="preserve"> of </w:t>
+      </w:r>
+    </w:p>
+    <w:p>
+      <w:pPr>
+        <w:ind w:left="1440" w:firstLine="720"/>
+      </w:pPr>
+      <w:proofErr w:type="gramStart"/>
+      <w:r>
+        <w:t>length</w:t>
+      </w:r>
+      <w:proofErr w:type="gramEnd"/>
+      <w:r>
+        <w:t xml:space="preserve"> </w:t>
+      </w:r>
+      <w:proofErr w:type="spellStart"/>
+      <w:r>
+        <w:t>nAntigenLoci</w:t>
+      </w:r>
+      <w:proofErr w:type="spellEnd"/>
+    </w:p>
+    <w:p>
+      <w:pPr>
+        <w:ind w:left="1440"/>
+      </w:pPr>
+      <w:proofErr w:type="spellStart"/>
+      <w:proofErr w:type="gramStart"/>
+      <w:r>
+        <w:t>ptype</w:t>
+      </w:r>
+      <w:proofErr w:type="spellEnd"/>
+      <w:proofErr w:type="gramEnd"/>
+      <w:r>
+        <w:t xml:space="preserve"> – list of </w:t>
+      </w:r>
+      <w:r>
+        <w:t>integer-</w:t>
+      </w:r>
+      <w:r>
+        <w:t>valued vec</w:t>
+      </w:r>
+      <w:r>
+        <w:t xml:space="preserve">tors with component values for component </w:t>
+      </w:r>
+      <w:proofErr w:type="spellStart"/>
+      <w:r>
+        <w:t>i</w:t>
+      </w:r>
+      <w:proofErr w:type="spellEnd"/>
+      <w:r>
+        <w:t xml:space="preserve"> contained </w:t>
+      </w:r>
+    </w:p>
+    <w:p>
+      <w:pPr>
+        <w:ind w:left="1440" w:firstLine="720"/>
+      </w:pPr>
+      <w:proofErr w:type="gramStart"/>
+      <w:r>
+        <w:t>in</w:t>
+      </w:r>
+      <w:proofErr w:type="gramEnd"/>
+      <w:r>
+        <w:t xml:space="preserve"> (1,nptype[</w:t>
+      </w:r>
+      <w:proofErr w:type="spellStart"/>
+      <w:r>
+        <w:t>i</w:t>
+      </w:r>
+      <w:proofErr w:type="spellEnd"/>
+      <w:r>
+        <w:t>])</w:t>
+      </w:r>
+    </w:p>
+    <w:p>
+      <w:r>
+        <w:tab/>
+      </w:r>
+      <w:r>
+        <w:tab/>
+      </w:r>
+      <w:proofErr w:type="spellStart"/>
+      <w:proofErr w:type="gramStart"/>
+      <w:r>
+        <w:t>ixh</w:t>
+      </w:r>
+      <w:proofErr w:type="spellEnd"/>
+      <w:proofErr w:type="gramEnd"/>
+      <w:r>
+        <w:t xml:space="preserve"> – list of human ids infected by a particular parasite clonal lineage with given </w:t>
+      </w:r>
+      <w:proofErr w:type="spellStart"/>
+      <w:r>
+        <w:t>pfid</w:t>
+      </w:r>
+      <w:proofErr w:type="spellEnd"/>
+    </w:p>
+    <w:p>
+      <w:r>
+        <w:tab/>
+      </w:r>
+      <w:r>
+        <w:tab/>
+      </w:r>
+      <w:proofErr w:type="spellStart"/>
+      <w:proofErr w:type="gramStart"/>
+      <w:r>
+        <w:t>ixm</w:t>
+      </w:r>
+      <w:proofErr w:type="spellEnd"/>
+      <w:proofErr w:type="gramEnd"/>
+      <w:r>
+        <w:t xml:space="preserve"> – list of mosquito ids infected by a particular parasite clonal lineage with given </w:t>
+      </w:r>
+      <w:proofErr w:type="spellStart"/>
+      <w:r>
+        <w:t>pfid</w:t>
+      </w:r>
+      <w:proofErr w:type="spellEnd"/>
+    </w:p>
+    <w:p>
+      <w:r>
+        <w:tab/>
+      </w:r>
+      <w:r>
+        <w:tab/>
+      </w:r>
+      <w:proofErr w:type="gramStart"/>
+      <w:r>
+        <w:t>mac</w:t>
+      </w:r>
+      <w:proofErr w:type="gramEnd"/>
+      <w:r>
+        <w:t xml:space="preserve"> – list of ids of </w:t>
+      </w:r>
+      <w:proofErr w:type="spellStart"/>
+      <w:r>
+        <w:t>macrogametocyte</w:t>
+      </w:r>
+      <w:proofErr w:type="spellEnd"/>
+      <w:r>
+        <w:t xml:space="preserve"> lineage for a given </w:t>
+      </w:r>
+      <w:proofErr w:type="spellStart"/>
+      <w:r>
+        <w:t>pfid</w:t>
+      </w:r>
+      <w:proofErr w:type="spellEnd"/>
+    </w:p>
+    <w:p>
+      <w:r>
+        <w:tab/>
+      </w:r>
+      <w:r>
+        <w:tab/>
+      </w:r>
+      <w:proofErr w:type="gramStart"/>
+      <w:r>
+        <w:t>mic</w:t>
+      </w:r>
+      <w:proofErr w:type="gramEnd"/>
+      <w:r>
+        <w:t xml:space="preserve"> – list of ids of microgametocyte lineage for a given </w:t>
+      </w:r>
+      <w:proofErr w:type="spellStart"/>
+      <w:r>
+        <w:t>pfid</w:t>
+      </w:r>
+      <w:proofErr w:type="spellEnd"/>
+      <w:r>
+        <w:t xml:space="preserve"> </w:t>
+      </w:r>
+    </w:p>
+    <w:p>
+      <w:r>
+        <w:tab/>
+      </w:r>
+      <w:r>
+        <w:tab/>
+      </w:r>
+      <w:proofErr w:type="spellStart"/>
+      <w:proofErr w:type="gramStart"/>
+      <w:r>
+        <w:t>nAntigenLoci</w:t>
+      </w:r>
+      <w:proofErr w:type="spellEnd"/>
+      <w:proofErr w:type="gramEnd"/>
+      <w:r>
+        <w:t xml:space="preserve"> – integer, number of antigens we’re considering in the genotype vector</w:t>
+      </w:r>
+    </w:p>
+    <w:p>
+      <w:r>
+        <w:tab/>
+      </w:r>
+      <w:r>
+        <w:tab/>
+      </w:r>
+      <w:proofErr w:type="spellStart"/>
+      <w:proofErr w:type="gramStart"/>
+      <w:r>
+        <w:t>nptypes</w:t>
+      </w:r>
+      <w:proofErr w:type="spellEnd"/>
+      <w:proofErr w:type="gramEnd"/>
+      <w:r>
+        <w:t xml:space="preserve"> – integer-valued vector, number of distinct phenotypes for each of the antigens </w:t>
+      </w:r>
+    </w:p>
+    <w:p>
+      <w:pPr>
+        <w:ind w:left="1440" w:firstLine="720"/>
+      </w:pPr>
+      <w:proofErr w:type="gramStart"/>
+      <w:r>
+        <w:t>of</w:t>
+      </w:r>
+      <w:proofErr w:type="gramEnd"/>
+      <w:r>
+        <w:t xml:space="preserve"> interest</w:t>
+      </w:r>
+    </w:p>
+    <w:p>
+      <w:r>
+        <w:tab/>
+      </w:r>
+      <w:r>
+        <w:tab/>
+      </w:r>
+      <w:proofErr w:type="spellStart"/>
+      <w:r>
+        <w:t>PedLength</w:t>
+      </w:r>
+      <w:proofErr w:type="spellEnd"/>
+      <w:r>
+        <w:t xml:space="preserve"> – integer, current number of distinct clonal lineages on the part of the </w:t>
+      </w:r>
+    </w:p>
+    <w:p>
+      <w:pPr>
+        <w:ind w:left="1440" w:firstLine="720"/>
+      </w:pPr>
+      <w:proofErr w:type="gramStart"/>
+      <w:r>
+        <w:t>landscape</w:t>
+      </w:r>
+      <w:proofErr w:type="gramEnd"/>
+      <w:r>
+        <w:t xml:space="preserve"> the </w:t>
+      </w:r>
+      <w:proofErr w:type="spellStart"/>
+      <w:r>
+        <w:t>pfPedigree</w:t>
+      </w:r>
+      <w:proofErr w:type="spellEnd"/>
+      <w:r>
+        <w:t xml:space="preserve"> is instantiated in</w:t>
+      </w:r>
+    </w:p>
+    <w:p>
+      <w:r>
+        <w:tab/>
+      </w:r>
+      <w:r>
+        <w:tab/>
+      </w:r>
+      <w:proofErr w:type="gramStart"/>
+      <w:r>
+        <w:t>sib</w:t>
+      </w:r>
+      <w:proofErr w:type="gramEnd"/>
+      <w:r>
+        <w:t xml:space="preserve"> – sibling type (may not be used)</w:t>
+      </w:r>
+    </w:p>
+    <w:p>
+      <w:r>
+        <w:tab/>
+      </w:r>
+      <w:r>
+        <w:tab/>
+      </w:r>
+      <w:proofErr w:type="spellStart"/>
+      <w:proofErr w:type="gramStart"/>
+      <w:r>
+        <w:t>th</w:t>
+      </w:r>
+      <w:proofErr w:type="spellEnd"/>
+      <w:proofErr w:type="gramEnd"/>
+      <w:r>
+        <w:t xml:space="preserve"> – list of times a particular human was infected by a </w:t>
+      </w:r>
+      <w:r>
+        <w:t xml:space="preserve">clonal </w:t>
+      </w:r>
+      <w:r>
+        <w:t xml:space="preserve">lineage with given </w:t>
+      </w:r>
+      <w:proofErr w:type="spellStart"/>
+      <w:r>
+        <w:t>pfid</w:t>
+      </w:r>
+      <w:proofErr w:type="spellEnd"/>
+    </w:p>
+    <w:p>
+      <w:r>
+        <w:tab/>
+      </w:r>
+      <w:r>
+        <w:tab/>
+      </w:r>
+      <w:proofErr w:type="spellStart"/>
+      <w:proofErr w:type="gramStart"/>
+      <w:r>
+        <w:t>thEnd</w:t>
+      </w:r>
+      <w:proofErr w:type="spellEnd"/>
+      <w:proofErr w:type="gramEnd"/>
+      <w:r>
+        <w:t xml:space="preserve"> – list of times a particular human cleared a clonal lineage with given </w:t>
+      </w:r>
+      <w:proofErr w:type="spellStart"/>
+      <w:r>
+        <w:t>pfid</w:t>
+      </w:r>
+      <w:proofErr w:type="spellEnd"/>
+    </w:p>
+    <w:p>
+      <w:r>
+        <w:tab/>
+      </w:r>
+      <w:r>
+        <w:tab/>
+      </w:r>
+      <w:proofErr w:type="gramStart"/>
+      <w:r>
+        <w:t>tm</w:t>
+      </w:r>
+      <w:proofErr w:type="gramEnd"/>
+      <w:r>
+        <w:t xml:space="preserve"> – list of times a particular mosquito was infected by a clonal lineage with given </w:t>
+      </w:r>
+      <w:proofErr w:type="spellStart"/>
+      <w:r>
+        <w:t>pfid</w:t>
+      </w:r>
+      <w:proofErr w:type="spellEnd"/>
+    </w:p>
+    <w:p>
+      <w:r>
+        <w:tab/>
+      </w:r>
+      <w:r>
+        <w:tab/>
+      </w:r>
+      <w:proofErr w:type="spellStart"/>
+      <w:proofErr w:type="gramStart"/>
+      <w:r>
+        <w:t>tmEnd</w:t>
+      </w:r>
+      <w:proofErr w:type="spellEnd"/>
+      <w:proofErr w:type="gramEnd"/>
+      <w:r>
+        <w:t xml:space="preserve"> – list of times a particular mosquito died/cleared a clonal lineage with a given </w:t>
+      </w:r>
+    </w:p>
+    <w:p>
+      <w:pPr>
+        <w:ind w:left="1440" w:firstLine="720"/>
+      </w:pPr>
+      <w:proofErr w:type="spellStart"/>
+      <w:proofErr w:type="gramStart"/>
       <w:r>
         <w:lastRenderedPageBreak/>
-        <w:t xml:space="preserve">variant, the times of the beginning and end of each </w:t>
-      </w:r>
-      <w:r>
-        <w:t>H</w:t>
-      </w:r>
-      <w:r>
-        <w:t>uman i</w:t>
-      </w:r>
-      <w:r>
-        <w:t>nfection, as well as a list of M</w:t>
-      </w:r>
-      <w:r>
-        <w:t>osquito ids (</w:t>
-      </w:r>
-      <w:proofErr w:type="spellStart"/>
-      <w:r>
-        <w:t>ixm</w:t>
-      </w:r>
-      <w:proofErr w:type="spellEnd"/>
-      <w:r>
-        <w:t>) and times of infection (they are assumed to be infected for the duration of their lives)</w:t>
-      </w:r>
-    </w:p>
-    <w:p>
-      <w:r>
-        <w:tab/>
-        <w:t xml:space="preserve">The pedigree is referenced at the creation of a new Pf object – the ids of the micro- and </w:t>
-      </w:r>
-      <w:proofErr w:type="spellStart"/>
-      <w:r>
-        <w:t>macrogametocytes</w:t>
-      </w:r>
-      <w:proofErr w:type="spellEnd"/>
-      <w:r>
-        <w:t xml:space="preserve"> are used to look up the parent genotypes, which are then recombined following our genetic algorithm to create the genotype of the new clonal variant.</w:t>
-      </w:r>
-    </w:p>
-    <w:p>
-      <w:r>
-        <w:tab/>
-        <w:t>Fields:</w:t>
+        <w:t>pfid</w:t>
+      </w:r>
+      <w:proofErr w:type="spellEnd"/>
+      <w:proofErr w:type="gramEnd"/>
+    </w:p>
+    <w:p>
+      <w:r>
+        <w:tab/>
+        <w:t>Methods:</w:t>
       </w:r>
     </w:p>
     <w:p>
       <w:pPr>
         <w:ind w:left="1440"/>
       </w:pPr>
-      <w:proofErr w:type="spellStart"/>
-      <w:proofErr w:type="gramStart"/>
-      <w:r>
-        <w:t>gtype</w:t>
-      </w:r>
-      <w:proofErr w:type="spellEnd"/>
-      <w:proofErr w:type="gramEnd"/>
-      <w:r>
-        <w:t xml:space="preserve"> – list of real-valued vectors</w:t>
-      </w:r>
-      <w:r>
-        <w:t xml:space="preserve"> within the unit n-cube</w:t>
-      </w:r>
-      <w:r>
-        <w:t xml:space="preserve"> ordered by </w:t>
-      </w:r>
-      <w:proofErr w:type="spellStart"/>
-      <w:r>
-        <w:t>pfid</w:t>
-      </w:r>
-      <w:proofErr w:type="spellEnd"/>
-      <w:r>
-        <w:t>; vector is</w:t>
-      </w:r>
-      <w:r>
-        <w:t xml:space="preserve"> of </w:t>
+      <w:proofErr w:type="gramStart"/>
+      <w:r>
+        <w:t>initialize(</w:t>
+      </w:r>
+      <w:proofErr w:type="gramEnd"/>
+      <w:r>
+        <w:t xml:space="preserve"> ) – called automatically at instantiation of object, sets default values for </w:t>
       </w:r>
     </w:p>
     <w:p>
       <w:pPr>
         <w:ind w:left="1440" w:firstLine="720"/>
       </w:pPr>
-      <w:proofErr w:type="gramStart"/>
-      <w:r>
-        <w:t>length</w:t>
+      <w:proofErr w:type="spellStart"/>
+      <w:proofErr w:type="gramStart"/>
+      <w:r>
+        <w:t>nAntigenLoci</w:t>
+      </w:r>
+      <w:proofErr w:type="spellEnd"/>
+      <w:proofErr w:type="gramEnd"/>
+      <w:r>
+        <w:t xml:space="preserve"> and </w:t>
+      </w:r>
+      <w:proofErr w:type="spellStart"/>
+      <w:r>
+        <w:t>nptypes</w:t>
+      </w:r>
+      <w:proofErr w:type="spellEnd"/>
+    </w:p>
+    <w:p>
+      <w:pPr>
+        <w:ind w:left="1440"/>
+      </w:pPr>
+      <w:r>
+        <w:t xml:space="preserve">get_*field*( </w:t>
+      </w:r>
+      <w:proofErr w:type="gramStart"/>
+      <w:r>
+        <w:t>)  -</w:t>
       </w:r>
       <w:proofErr w:type="gramEnd"/>
       <w:r>
@@ -253,40 +684,11 @@
       </w:r>
       <w:proofErr w:type="spellStart"/>
       <w:r>
-        <w:t>nAntigenLoci</w:t>
-      </w:r>
-      <w:proofErr w:type="spellEnd"/>
-    </w:p>
-    <w:p>
-      <w:pPr>
-        <w:ind w:left="1440"/>
-      </w:pPr>
-      <w:proofErr w:type="spellStart"/>
-      <w:proofErr w:type="gramStart"/>
-      <w:r>
-        <w:t>ptype</w:t>
-      </w:r>
-      <w:proofErr w:type="spellEnd"/>
-      <w:proofErr w:type="gramEnd"/>
-      <w:r>
-        <w:t xml:space="preserve"> – list of </w:t>
-      </w:r>
-      <w:r>
-        <w:t>integer-</w:t>
-      </w:r>
-      <w:r>
-        <w:t>valued vec</w:t>
-      </w:r>
-      <w:r>
-        <w:t xml:space="preserve">tors with component values for component </w:t>
-      </w:r>
-      <w:proofErr w:type="spellStart"/>
-      <w:r>
-        <w:t>i</w:t>
-      </w:r>
-      <w:proofErr w:type="spellEnd"/>
-      <w:r>
-        <w:t xml:space="preserve"> contained </w:t>
+        <w:t>accessors</w:t>
+      </w:r>
+      <w:proofErr w:type="spellEnd"/>
+      <w:r>
+        <w:t xml:space="preserve"> for each of the above fields, no input necessary. Output is the </w:t>
       </w:r>
     </w:p>
     <w:p>
@@ -295,394 +697,6 @@
       </w:pPr>
       <w:proofErr w:type="gramStart"/>
       <w:r>
-        <w:t>in</w:t>
-      </w:r>
-      <w:proofErr w:type="gramEnd"/>
-      <w:r>
-        <w:t xml:space="preserve"> (1,nptype[</w:t>
-      </w:r>
-      <w:proofErr w:type="spellStart"/>
-      <w:r>
-        <w:t>i</w:t>
-      </w:r>
-      <w:proofErr w:type="spellEnd"/>
-      <w:r>
-        <w:t>])</w:t>
-      </w:r>
-    </w:p>
-    <w:p>
-      <w:r>
-        <w:tab/>
-      </w:r>
-      <w:r>
-        <w:tab/>
-      </w:r>
-      <w:proofErr w:type="spellStart"/>
-      <w:proofErr w:type="gramStart"/>
-      <w:r>
-        <w:t>ixh</w:t>
-      </w:r>
-      <w:proofErr w:type="spellEnd"/>
-      <w:proofErr w:type="gramEnd"/>
-      <w:r>
-        <w:t xml:space="preserve"> – list of human ids infected by a particular parasite clonal lineage with given </w:t>
-      </w:r>
-      <w:proofErr w:type="spellStart"/>
-      <w:r>
-        <w:t>pfid</w:t>
-      </w:r>
-      <w:proofErr w:type="spellEnd"/>
-    </w:p>
-    <w:p>
-      <w:r>
-        <w:tab/>
-      </w:r>
-      <w:r>
-        <w:tab/>
-      </w:r>
-      <w:proofErr w:type="spellStart"/>
-      <w:proofErr w:type="gramStart"/>
-      <w:r>
-        <w:t>ixm</w:t>
-      </w:r>
-      <w:proofErr w:type="spellEnd"/>
-      <w:proofErr w:type="gramEnd"/>
-      <w:r>
-        <w:t xml:space="preserve"> – list of mosquito ids infected by a particular parasite clonal lineage with given </w:t>
-      </w:r>
-      <w:proofErr w:type="spellStart"/>
-      <w:r>
-        <w:t>pfid</w:t>
-      </w:r>
-      <w:proofErr w:type="spellEnd"/>
-    </w:p>
-    <w:p>
-      <w:r>
-        <w:tab/>
-      </w:r>
-      <w:r>
-        <w:tab/>
-      </w:r>
-      <w:proofErr w:type="gramStart"/>
-      <w:r>
-        <w:t>mac</w:t>
-      </w:r>
-      <w:proofErr w:type="gramEnd"/>
-      <w:r>
-        <w:t xml:space="preserve"> – list of ids of </w:t>
-      </w:r>
-      <w:proofErr w:type="spellStart"/>
-      <w:r>
-        <w:t>macrogametocyte</w:t>
-      </w:r>
-      <w:proofErr w:type="spellEnd"/>
-      <w:r>
-        <w:t xml:space="preserve"> lineage for a given </w:t>
-      </w:r>
-      <w:proofErr w:type="spellStart"/>
-      <w:r>
-        <w:t>pfid</w:t>
-      </w:r>
-      <w:proofErr w:type="spellEnd"/>
-    </w:p>
-    <w:p>
-      <w:r>
-        <w:tab/>
-      </w:r>
-      <w:r>
-        <w:tab/>
-      </w:r>
-      <w:proofErr w:type="gramStart"/>
-      <w:r>
-        <w:t>mic</w:t>
-      </w:r>
-      <w:proofErr w:type="gramEnd"/>
-      <w:r>
-        <w:t xml:space="preserve"> – list of ids of microgametocyte lineage for a given </w:t>
-      </w:r>
-      <w:proofErr w:type="spellStart"/>
-      <w:r>
-        <w:t>pfid</w:t>
-      </w:r>
-      <w:proofErr w:type="spellEnd"/>
-      <w:r>
-        <w:t xml:space="preserve"> </w:t>
-      </w:r>
-    </w:p>
-    <w:p>
-      <w:r>
-        <w:tab/>
-      </w:r>
-      <w:r>
-        <w:tab/>
-      </w:r>
-      <w:proofErr w:type="spellStart"/>
-      <w:proofErr w:type="gramStart"/>
-      <w:r>
-        <w:t>nAntigenLoci</w:t>
-      </w:r>
-      <w:proofErr w:type="spellEnd"/>
-      <w:proofErr w:type="gramEnd"/>
-      <w:r>
-        <w:t xml:space="preserve"> – integer, number of antigens we’re considering in the genotype vector</w:t>
-      </w:r>
-    </w:p>
-    <w:p>
-      <w:r>
-        <w:tab/>
-      </w:r>
-      <w:r>
-        <w:tab/>
-      </w:r>
-      <w:proofErr w:type="spellStart"/>
-      <w:proofErr w:type="gramStart"/>
-      <w:r>
-        <w:t>nptypes</w:t>
-      </w:r>
-      <w:proofErr w:type="spellEnd"/>
-      <w:proofErr w:type="gramEnd"/>
-      <w:r>
-        <w:t xml:space="preserve"> – integer-valued vector, number of distinct phenotypes for each of the antigens </w:t>
-      </w:r>
-    </w:p>
-    <w:p>
-      <w:pPr>
-        <w:ind w:left="1440" w:firstLine="720"/>
-      </w:pPr>
-      <w:proofErr w:type="gramStart"/>
-      <w:r>
-        <w:t>of</w:t>
-      </w:r>
-      <w:proofErr w:type="gramEnd"/>
-      <w:r>
-        <w:t xml:space="preserve"> interest</w:t>
-      </w:r>
-    </w:p>
-    <w:p>
-      <w:r>
-        <w:tab/>
-      </w:r>
-      <w:r>
-        <w:tab/>
-      </w:r>
-      <w:proofErr w:type="spellStart"/>
-      <w:r>
-        <w:t>PedLength</w:t>
-      </w:r>
-      <w:proofErr w:type="spellEnd"/>
-      <w:r>
-        <w:t xml:space="preserve"> – integer, current number of distinct clonal lineages on the part of the </w:t>
-      </w:r>
-    </w:p>
-    <w:p>
-      <w:pPr>
-        <w:ind w:left="1440" w:firstLine="720"/>
-      </w:pPr>
-      <w:proofErr w:type="gramStart"/>
-      <w:r>
-        <w:t>landscape</w:t>
-      </w:r>
-      <w:proofErr w:type="gramEnd"/>
-      <w:r>
-        <w:t xml:space="preserve"> the </w:t>
-      </w:r>
-      <w:proofErr w:type="spellStart"/>
-      <w:r>
-        <w:t>pfPedigree</w:t>
-      </w:r>
-      <w:proofErr w:type="spellEnd"/>
-      <w:r>
-        <w:t xml:space="preserve"> is instantiated in</w:t>
-      </w:r>
-    </w:p>
-    <w:p>
-      <w:r>
-        <w:tab/>
-      </w:r>
-      <w:r>
-        <w:tab/>
-      </w:r>
-      <w:proofErr w:type="gramStart"/>
-      <w:r>
-        <w:t>sib</w:t>
-      </w:r>
-      <w:proofErr w:type="gramEnd"/>
-      <w:r>
-        <w:t xml:space="preserve"> – sibling type (may not be used)</w:t>
-      </w:r>
-    </w:p>
-    <w:p>
-      <w:r>
-        <w:tab/>
-      </w:r>
-      <w:r>
-        <w:tab/>
-      </w:r>
-      <w:proofErr w:type="spellStart"/>
-      <w:proofErr w:type="gramStart"/>
-      <w:r>
-        <w:t>th</w:t>
-      </w:r>
-      <w:proofErr w:type="spellEnd"/>
-      <w:proofErr w:type="gramEnd"/>
-      <w:r>
-        <w:t xml:space="preserve"> – list of times a particular human was infected by a </w:t>
-      </w:r>
-      <w:r>
-        <w:t xml:space="preserve">clonal </w:t>
-      </w:r>
-      <w:r>
-        <w:t xml:space="preserve">lineage with given </w:t>
-      </w:r>
-      <w:proofErr w:type="spellStart"/>
-      <w:r>
-        <w:t>pfid</w:t>
-      </w:r>
-      <w:proofErr w:type="spellEnd"/>
-    </w:p>
-    <w:p>
-      <w:r>
-        <w:tab/>
-      </w:r>
-      <w:r>
-        <w:tab/>
-      </w:r>
-      <w:proofErr w:type="spellStart"/>
-      <w:proofErr w:type="gramStart"/>
-      <w:r>
-        <w:t>thEnd</w:t>
-      </w:r>
-      <w:proofErr w:type="spellEnd"/>
-      <w:proofErr w:type="gramEnd"/>
-      <w:r>
-        <w:t xml:space="preserve"> – list of times a particular human cleared a clonal lineage with given </w:t>
-      </w:r>
-      <w:proofErr w:type="spellStart"/>
-      <w:r>
-        <w:t>pfid</w:t>
-      </w:r>
-      <w:proofErr w:type="spellEnd"/>
-    </w:p>
-    <w:p>
-      <w:r>
-        <w:tab/>
-      </w:r>
-      <w:r>
-        <w:tab/>
-      </w:r>
-      <w:proofErr w:type="gramStart"/>
-      <w:r>
-        <w:t>tm</w:t>
-      </w:r>
-      <w:proofErr w:type="gramEnd"/>
-      <w:r>
-        <w:t xml:space="preserve"> – list of times a particular mosquito was infected by a clonal lineage with given </w:t>
-      </w:r>
-      <w:proofErr w:type="spellStart"/>
-      <w:r>
-        <w:t>pfid</w:t>
-      </w:r>
-      <w:proofErr w:type="spellEnd"/>
-    </w:p>
-    <w:p>
-      <w:r>
-        <w:tab/>
-      </w:r>
-      <w:r>
-        <w:tab/>
-      </w:r>
-      <w:proofErr w:type="spellStart"/>
-      <w:proofErr w:type="gramStart"/>
-      <w:r>
-        <w:t>tmEnd</w:t>
-      </w:r>
-      <w:proofErr w:type="spellEnd"/>
-      <w:proofErr w:type="gramEnd"/>
-      <w:r>
-        <w:t xml:space="preserve"> – list of times a particular mosquito died/cleared a clonal lineage with a given </w:t>
-      </w:r>
-    </w:p>
-    <w:p>
-      <w:pPr>
-        <w:ind w:left="1440" w:firstLine="720"/>
-      </w:pPr>
-      <w:proofErr w:type="spellStart"/>
-      <w:proofErr w:type="gramStart"/>
-      <w:r>
-        <w:t>pfid</w:t>
-      </w:r>
-      <w:proofErr w:type="spellEnd"/>
-      <w:proofErr w:type="gramEnd"/>
-    </w:p>
-    <w:p>
-      <w:r>
-        <w:tab/>
-        <w:t>Methods:</w:t>
-      </w:r>
-    </w:p>
-    <w:p>
-      <w:pPr>
-        <w:ind w:left="1440"/>
-      </w:pPr>
-      <w:proofErr w:type="gramStart"/>
-      <w:r>
-        <w:t>initialize(</w:t>
-      </w:r>
-      <w:proofErr w:type="gramEnd"/>
-      <w:r>
-        <w:t xml:space="preserve"> ) – called automatically at instantiation of object, sets default values for </w:t>
-      </w:r>
-    </w:p>
-    <w:p>
-      <w:pPr>
-        <w:ind w:left="1440" w:firstLine="720"/>
-      </w:pPr>
-      <w:proofErr w:type="spellStart"/>
-      <w:proofErr w:type="gramStart"/>
-      <w:r>
-        <w:t>nAntigenLoci</w:t>
-      </w:r>
-      <w:proofErr w:type="spellEnd"/>
-      <w:proofErr w:type="gramEnd"/>
-      <w:r>
-        <w:t xml:space="preserve"> and </w:t>
-      </w:r>
-      <w:proofErr w:type="spellStart"/>
-      <w:r>
-        <w:t>nptypes</w:t>
-      </w:r>
-      <w:proofErr w:type="spellEnd"/>
-    </w:p>
-    <w:p>
-      <w:pPr>
-        <w:ind w:left="1440"/>
-      </w:pPr>
-      <w:r>
-        <w:t xml:space="preserve">get_*field*( </w:t>
-      </w:r>
-      <w:proofErr w:type="gramStart"/>
-      <w:r>
-        <w:t>)  -</w:t>
-      </w:r>
-      <w:proofErr w:type="gramEnd"/>
-      <w:r>
-        <w:t xml:space="preserve"> </w:t>
-      </w:r>
-      <w:proofErr w:type="spellStart"/>
-      <w:r>
-        <w:t>accessors</w:t>
-      </w:r>
-      <w:proofErr w:type="spellEnd"/>
-      <w:r>
-        <w:t xml:space="preserve"> for each of the above fields, no input necessary. Output is the </w:t>
-      </w:r>
-    </w:p>
-    <w:p>
-      <w:pPr>
-        <w:ind w:left="1440" w:firstLine="720"/>
-      </w:pPr>
-      <w:proofErr w:type="gramStart"/>
-      <w:r>
         <w:t>value</w:t>
       </w:r>
       <w:proofErr w:type="gramEnd"/>
@@ -692,7 +706,6 @@
     </w:p>
     <w:p>
       <w:r>
-        <w:lastRenderedPageBreak/>
         <w:tab/>
       </w:r>
       <w:r>
@@ -942,13 +955,7 @@
         <w:rPr>
           <w:u w:val="single"/>
         </w:rPr>
-        <w:t>health</w:t>
-      </w:r>
-      <w:r>
-        <w:rPr>
-          <w:u w:val="single"/>
-        </w:rPr>
-        <w:t>State</w:t>
+        <w:t>healthState</w:t>
       </w:r>
       <w:proofErr w:type="spellEnd"/>
       <w:r>
@@ -962,13 +969,7 @@
         <w:rPr>
           <w:u w:val="single"/>
         </w:rPr>
-        <w:t>Health</w:t>
-      </w:r>
-      <w:r>
-        <w:rPr>
-          <w:u w:val="single"/>
-        </w:rPr>
-        <w:t>State</w:t>
+        <w:t>HealthState</w:t>
       </w:r>
       <w:proofErr w:type="spellEnd"/>
       <w:r>
@@ -1002,25 +1003,7 @@
         <w:rPr>
           <w:u w:val="single"/>
         </w:rPr>
-        <w:t xml:space="preserve"> - pathogen</w:t>
-      </w:r>
-      <w:r>
-        <w:rPr>
-          <w:u w:val="single"/>
-        </w:rPr>
-        <w:t xml:space="preserve"> object, see </w:t>
-      </w:r>
-      <w:r>
-        <w:rPr>
-          <w:u w:val="single"/>
-        </w:rPr>
-        <w:t>Pathogen</w:t>
-      </w:r>
-      <w:r>
-        <w:rPr>
-          <w:u w:val="single"/>
-        </w:rPr>
-        <w:t xml:space="preserve"> class description</w:t>
+        <w:t xml:space="preserve"> - pathogen object, see Pathogen class description</w:t>
       </w:r>
     </w:p>
     <w:p>
@@ -1034,8 +1017,6 @@
       <w:r>
         <w:t xml:space="preserve"> – list of past values for various fields</w:t>
       </w:r>
-      <w:bookmarkStart w:id="0" w:name="_GoBack"/>
-      <w:bookmarkEnd w:id="0"/>
     </w:p>
     <w:p>
       <w:r>
@@ -1044,12 +1025,9 @@
       </w:r>
     </w:p>
     <w:p>
-      <w:r>
-        <w:tab/>
-      </w:r>
-      <w:r>
-        <w:tab/>
-      </w:r>
+      <w:pPr>
+        <w:ind w:left="1440"/>
+      </w:pPr>
       <w:proofErr w:type="gramStart"/>
       <w:r>
         <w:t>initialize(</w:t>
@@ -1074,9 +1052,81 @@
       <w:r>
         <w:t xml:space="preserve"> ) </w:t>
       </w:r>
-    </w:p>
-    <w:p>
-      <w:r>
+      <w:r>
+        <w:t xml:space="preserve">– initialization function, sets id, age, sex, and location to </w:t>
+      </w:r>
+    </w:p>
+    <w:p>
+      <w:pPr>
+        <w:ind w:left="1440" w:firstLine="720"/>
+      </w:pPr>
+      <w:proofErr w:type="gramStart"/>
+      <w:r>
+        <w:t>given</w:t>
+      </w:r>
+      <w:proofErr w:type="gramEnd"/>
+      <w:r>
+        <w:t xml:space="preserve"> values at declaration</w:t>
+      </w:r>
+    </w:p>
+    <w:p>
+      <w:r>
+        <w:tab/>
+      </w:r>
+      <w:r>
+        <w:tab/>
+        <w:t xml:space="preserve">get_*field*( ) – </w:t>
+      </w:r>
+      <w:proofErr w:type="spellStart"/>
+      <w:r>
+        <w:t>accesso</w:t>
+      </w:r>
+      <w:r>
+        <w:t>r</w:t>
+      </w:r>
+      <w:proofErr w:type="spellEnd"/>
+      <w:r>
+        <w:t xml:space="preserve"> method that returns</w:t>
+      </w:r>
+      <w:r>
+        <w:t xml:space="preserve"> value of a given field</w:t>
+      </w:r>
+    </w:p>
+    <w:p>
+      <w:r>
+        <w:tab/>
+      </w:r>
+      <w:r>
+        <w:tab/>
+        <w:t>set_*field*</w:t>
+      </w:r>
+      <w:proofErr w:type="gramStart"/>
+      <w:r>
+        <w:t xml:space="preserve">( </w:t>
+      </w:r>
+      <w:proofErr w:type="spellStart"/>
+      <w:r>
+        <w:t>newFieldValue</w:t>
+      </w:r>
+      <w:proofErr w:type="spellEnd"/>
+      <w:proofErr w:type="gramEnd"/>
+      <w:r>
+        <w:t xml:space="preserve"> ) – setter method that replaces field value with a new given </w:t>
+      </w:r>
+    </w:p>
+    <w:p>
+      <w:pPr>
+        <w:ind w:left="1440" w:firstLine="720"/>
+      </w:pPr>
+      <w:proofErr w:type="gramStart"/>
+      <w:r>
+        <w:t>value</w:t>
+      </w:r>
+      <w:proofErr w:type="gramEnd"/>
+    </w:p>
+    <w:p>
+      <w:r>
+        <w:lastRenderedPageBreak/>
         <w:tab/>
       </w:r>
       <w:r>
@@ -1103,6 +1153,14 @@
       <w:r>
         <w:t xml:space="preserve"> )</w:t>
       </w:r>
+      <w:r>
+        <w:t xml:space="preserve"> – infect human with a given pf object listed in the </w:t>
+      </w:r>
+      <w:proofErr w:type="spellStart"/>
+      <w:r>
+        <w:t>pfPedigree</w:t>
+      </w:r>
+      <w:proofErr w:type="spellEnd"/>
     </w:p>
     <w:p>
       <w:r>
@@ -1132,6 +1190,9 @@
       <w:r>
         <w:t xml:space="preserve"> )</w:t>
       </w:r>
+      <w:r>
+        <w:t xml:space="preserve"> – remove the pf object when densities go to zero</w:t>
+      </w:r>
     </w:p>
     <w:p>
       <w:r>
@@ -1169,6 +1230,14 @@
       <w:r>
         <w:t xml:space="preserve"> )</w:t>
       </w:r>
+      <w:r>
+        <w:t xml:space="preserve"> – infect mosquito with a given pf object listed in </w:t>
+      </w:r>
+      <w:proofErr w:type="spellStart"/>
+      <w:r>
+        <w:t>pfPedigree</w:t>
+      </w:r>
+      <w:proofErr w:type="spellEnd"/>
     </w:p>
     <w:p>
       <w:r>
@@ -1198,6 +1267,9 @@
       <w:r>
         <w:t xml:space="preserve"> )</w:t>
       </w:r>
+      <w:r>
+        <w:t xml:space="preserve"> – move human to new location</w:t>
+      </w:r>
     </w:p>
     <w:p>
       <w:r>
@@ -1219,45 +1291,23 @@
       <w:r>
         <w:t xml:space="preserve"> t )</w:t>
       </w:r>
-    </w:p>
-    <w:p>
-      <w:r>
-        <w:tab/>
-      </w:r>
-      <w:r>
-        <w:tab/>
-        <w:t>get_*field*</w:t>
-      </w:r>
-      <w:r>
-        <w:t>( )</w:t>
-      </w:r>
-    </w:p>
-    <w:p>
-      <w:r>
-        <w:tab/>
-      </w:r>
-      <w:r>
-        <w:tab/>
-        <w:t>set_*field*</w:t>
-      </w:r>
-      <w:proofErr w:type="gramStart"/>
-      <w:r>
-        <w:t>(</w:t>
-      </w:r>
-      <w:r>
-        <w:t xml:space="preserve"> </w:t>
-      </w:r>
-      <w:proofErr w:type="spellStart"/>
-      <w:r>
-        <w:t>newFieldValue</w:t>
-      </w:r>
-      <w:proofErr w:type="spellEnd"/>
-      <w:proofErr w:type="gramEnd"/>
-      <w:r>
-        <w:t xml:space="preserve"> )</w:t>
-      </w:r>
-    </w:p>
-    <w:p/>
+      <w:r>
+        <w:t xml:space="preserve"> – updates human given current time t – updates all internal fields, </w:t>
+      </w:r>
+    </w:p>
+    <w:p>
+      <w:pPr>
+        <w:ind w:left="1440" w:firstLine="720"/>
+      </w:pPr>
+      <w:proofErr w:type="gramStart"/>
+      <w:r>
+        <w:t>including</w:t>
+      </w:r>
+      <w:proofErr w:type="gramEnd"/>
+      <w:r>
+        <w:t xml:space="preserve"> the health/immune states and pathogens</w:t>
+      </w:r>
+    </w:p>
     <w:p>
       <w:pPr>
         <w:rPr>
@@ -1275,210 +1325,645 @@
     </w:p>
     <w:p>
       <w:r>
+        <w:tab/>
+      </w:r>
+      <w:r>
+        <w:t xml:space="preserve">An </w:t>
+      </w:r>
+      <w:proofErr w:type="spellStart"/>
+      <w:r>
+        <w:t>immuneState</w:t>
+      </w:r>
+      <w:proofErr w:type="spellEnd"/>
+      <w:r>
+        <w:t xml:space="preserve"> object contains lists of immune counters for general immunity, as well as an array of times when a particular</w:t>
+      </w:r>
+      <w:r>
+        <w:t xml:space="preserve"> phenotype was last seen within the human</w:t>
+      </w:r>
+      <w:r>
+        <w:t xml:space="preserve">. </w:t>
+      </w:r>
+    </w:p>
+    <w:p>
+      <w:r>
+        <w:tab/>
+        <w:t>Fields:</w:t>
+      </w:r>
+    </w:p>
+    <w:p>
+      <w:r>
+        <w:tab/>
+      </w:r>
+      <w:r>
+        <w:tab/>
+      </w:r>
+      <w:proofErr w:type="spellStart"/>
+      <w:proofErr w:type="gramStart"/>
+      <w:r>
+        <w:t>nBSImmunecounters</w:t>
+      </w:r>
+      <w:proofErr w:type="spellEnd"/>
+      <w:proofErr w:type="gramEnd"/>
+      <w:r>
+        <w:t xml:space="preserve"> – number of different blood-stage immune counters</w:t>
+      </w:r>
+    </w:p>
+    <w:p>
+      <w:r>
+        <w:tab/>
+      </w:r>
+      <w:r>
+        <w:tab/>
+      </w:r>
+      <w:proofErr w:type="spellStart"/>
+      <w:r>
+        <w:t>BSImm</w:t>
+      </w:r>
+      <w:proofErr w:type="spellEnd"/>
+      <w:r>
+        <w:t xml:space="preserve"> – current value of each blood-stage immune counter</w:t>
+      </w:r>
+    </w:p>
+    <w:p>
+      <w:r>
+        <w:tab/>
+      </w:r>
+      <w:r>
+        <w:tab/>
+      </w:r>
+      <w:proofErr w:type="spellStart"/>
+      <w:proofErr w:type="gramStart"/>
+      <w:r>
+        <w:t>w</w:t>
+      </w:r>
+      <w:r>
+        <w:t>x</w:t>
+      </w:r>
+      <w:proofErr w:type="spellEnd"/>
+      <w:proofErr w:type="gramEnd"/>
+      <w:r>
+        <w:t xml:space="preserve"> – vector of waxing rates for each blood-stage immune counter </w:t>
+      </w:r>
+    </w:p>
+    <w:p>
+      <w:r>
+        <w:tab/>
+      </w:r>
+      <w:r>
+        <w:tab/>
+      </w:r>
+      <w:proofErr w:type="spellStart"/>
+      <w:proofErr w:type="gramStart"/>
+      <w:r>
+        <w:t>wn</w:t>
+      </w:r>
+      <w:proofErr w:type="spellEnd"/>
+      <w:proofErr w:type="gramEnd"/>
+      <w:r>
+        <w:t xml:space="preserve"> – vector of waning rates for each blood-stage immune counter</w:t>
+      </w:r>
+    </w:p>
+    <w:p>
+      <w:r>
+        <w:tab/>
+      </w:r>
+      <w:r>
+        <w:tab/>
+      </w:r>
+      <w:proofErr w:type="spellStart"/>
+      <w:proofErr w:type="gramStart"/>
+      <w:r>
+        <w:t>dxp</w:t>
+      </w:r>
+      <w:proofErr w:type="spellEnd"/>
+      <w:proofErr w:type="gramEnd"/>
+      <w:r>
+        <w:t xml:space="preserve"> </w:t>
+      </w:r>
+      <w:r>
+        <w:t>- parameter that weights effect of phenotypic difference on type-specific immunity</w:t>
+      </w:r>
+    </w:p>
+    <w:p>
+      <w:r>
+        <w:tab/>
+      </w:r>
+      <w:r>
+        <w:tab/>
+      </w:r>
+      <w:proofErr w:type="spellStart"/>
+      <w:proofErr w:type="gramStart"/>
+      <w:r>
+        <w:t>dtp</w:t>
+      </w:r>
+      <w:proofErr w:type="spellEnd"/>
+      <w:proofErr w:type="gramEnd"/>
+      <w:r>
+        <w:t xml:space="preserve"> – parameter that weights effect of temporal difference on type-specific immunity</w:t>
+      </w:r>
+    </w:p>
+    <w:p>
+      <w:r>
+        <w:tab/>
+      </w:r>
+      <w:r>
+        <w:tab/>
+      </w:r>
+      <w:proofErr w:type="spellStart"/>
+      <w:r>
+        <w:t>GenImm</w:t>
+      </w:r>
+      <w:proofErr w:type="spellEnd"/>
+      <w:r>
+        <w:t xml:space="preserve"> – value of total general immune effect of all the counters</w:t>
+      </w:r>
+    </w:p>
+    <w:p>
+      <w:r>
+        <w:tab/>
+      </w:r>
+      <w:r>
+        <w:tab/>
+      </w:r>
+      <w:proofErr w:type="spellStart"/>
+      <w:proofErr w:type="gramStart"/>
+      <w:r>
+        <w:t>ptypesTime</w:t>
+      </w:r>
+      <w:proofErr w:type="spellEnd"/>
+      <w:proofErr w:type="gramEnd"/>
+      <w:r>
+        <w:t xml:space="preserve"> – matrix/array of previous time(s) a phenotype was seen by the human</w:t>
+      </w:r>
+    </w:p>
+    <w:p>
+      <w:r>
+        <w:tab/>
+      </w:r>
+      <w:r>
+        <w:tab/>
+      </w:r>
+      <w:proofErr w:type="spellStart"/>
+      <w:proofErr w:type="gramStart"/>
+      <w:r>
+        <w:t>typeImm</w:t>
+      </w:r>
+      <w:proofErr w:type="spellEnd"/>
+      <w:proofErr w:type="gramEnd"/>
+      <w:r>
+        <w:t xml:space="preserve"> – overall effect of type-specific immunity to a given type</w:t>
+      </w:r>
+    </w:p>
+    <w:p>
+      <w:r>
+        <w:tab/>
+      </w:r>
+      <w:r>
+        <w:tab/>
+      </w:r>
+      <w:proofErr w:type="spellStart"/>
+      <w:proofErr w:type="gramStart"/>
+      <w:r>
+        <w:t>nptypes</w:t>
+      </w:r>
+      <w:proofErr w:type="spellEnd"/>
+      <w:proofErr w:type="gramEnd"/>
+      <w:r>
+        <w:t xml:space="preserve"> – vector of integers, number of phenotypes – read from </w:t>
+      </w:r>
+      <w:proofErr w:type="spellStart"/>
+      <w:r>
+        <w:t>pfPedigree</w:t>
+      </w:r>
+      <w:proofErr w:type="spellEnd"/>
+    </w:p>
+    <w:p>
+      <w:r>
+        <w:tab/>
+      </w:r>
+      <w:r>
+        <w:tab/>
+      </w:r>
+      <w:proofErr w:type="gramStart"/>
+      <w:r>
+        <w:t>history</w:t>
+      </w:r>
+      <w:proofErr w:type="gramEnd"/>
+      <w:r>
+        <w:t xml:space="preserve"> – list of all previous values of the fields</w:t>
+      </w:r>
+    </w:p>
+    <w:p>
+      <w:r>
+        <w:tab/>
+        <w:t>Methods:</w:t>
+      </w:r>
+    </w:p>
+    <w:p>
+      <w:r>
+        <w:tab/>
+      </w:r>
+      <w:r>
+        <w:tab/>
+      </w:r>
+      <w:proofErr w:type="gramStart"/>
+      <w:r>
+        <w:t>initialize(</w:t>
+      </w:r>
+      <w:proofErr w:type="gramEnd"/>
+      <w:r>
+        <w:t xml:space="preserve"> )</w:t>
+      </w:r>
+      <w:r>
+        <w:t xml:space="preserve"> – initializing function, automatically called when object is instantiated</w:t>
+      </w:r>
+    </w:p>
+    <w:p>
+      <w:r>
+        <w:tab/>
+      </w:r>
+      <w:r>
+        <w:tab/>
+        <w:t>get_*field*( )</w:t>
+      </w:r>
+      <w:r>
+        <w:t xml:space="preserve"> - </w:t>
+      </w:r>
+      <w:proofErr w:type="spellStart"/>
+      <w:r>
+        <w:t>accessor</w:t>
+      </w:r>
+      <w:proofErr w:type="spellEnd"/>
+      <w:r>
+        <w:t xml:space="preserve"> method that returns value of a given field</w:t>
+      </w:r>
+    </w:p>
+    <w:p>
+      <w:r>
+        <w:tab/>
+      </w:r>
+      <w:r>
+        <w:tab/>
+        <w:t>set_*field*</w:t>
+      </w:r>
+      <w:proofErr w:type="gramStart"/>
+      <w:r>
+        <w:t xml:space="preserve">( </w:t>
+      </w:r>
+      <w:proofErr w:type="spellStart"/>
+      <w:r>
+        <w:t>newFieldValue</w:t>
+      </w:r>
+      <w:proofErr w:type="spellEnd"/>
+      <w:proofErr w:type="gramEnd"/>
+      <w:r>
+        <w:t xml:space="preserve"> )</w:t>
+      </w:r>
+      <w:r>
+        <w:t xml:space="preserve"> – setter method that replaces field value with a new given </w:t>
+      </w:r>
+    </w:p>
+    <w:p>
+      <w:pPr>
+        <w:ind w:left="1440" w:firstLine="720"/>
+      </w:pPr>
+      <w:proofErr w:type="gramStart"/>
+      <w:r>
+        <w:t>value</w:t>
+      </w:r>
+      <w:proofErr w:type="gramEnd"/>
+    </w:p>
+    <w:p>
+      <w:r>
+        <w:tab/>
+      </w:r>
+      <w:r>
+        <w:tab/>
+      </w:r>
+      <w:proofErr w:type="spellStart"/>
+      <w:r>
+        <w:t>update_</w:t>
+      </w:r>
+      <w:proofErr w:type="gramStart"/>
+      <w:r>
+        <w:t>immuneState</w:t>
+      </w:r>
+      <w:proofErr w:type="spellEnd"/>
+      <w:r>
+        <w:t>(</w:t>
+      </w:r>
+      <w:proofErr w:type="gramEnd"/>
+      <w:r>
+        <w:t xml:space="preserve"> t, </w:t>
+      </w:r>
+      <w:proofErr w:type="spellStart"/>
+      <w:r>
+        <w:t>Ptot</w:t>
+      </w:r>
+      <w:proofErr w:type="spellEnd"/>
+      <w:r>
+        <w:t xml:space="preserve"> )</w:t>
+      </w:r>
+      <w:r>
+        <w:t xml:space="preserve"> – updates all fields of the immune state given current </w:t>
+      </w:r>
+    </w:p>
+    <w:p>
+      <w:pPr>
+        <w:ind w:left="1440" w:firstLine="720"/>
+      </w:pPr>
+      <w:proofErr w:type="gramStart"/>
+      <w:r>
+        <w:t>time</w:t>
+      </w:r>
+      <w:proofErr w:type="gramEnd"/>
+      <w:r>
+        <w:t xml:space="preserve"> and total parasite density</w:t>
+      </w:r>
+    </w:p>
+    <w:p>
+      <w:r>
+        <w:tab/>
+      </w:r>
+      <w:r>
+        <w:tab/>
+      </w:r>
+      <w:proofErr w:type="spellStart"/>
+      <w:r>
+        <w:t>update_</w:t>
+      </w:r>
+      <w:proofErr w:type="gramStart"/>
+      <w:r>
+        <w:t>history</w:t>
+      </w:r>
+      <w:proofErr w:type="spellEnd"/>
+      <w:r>
+        <w:t>(</w:t>
+      </w:r>
+      <w:proofErr w:type="gramEnd"/>
+      <w:r>
+        <w:t xml:space="preserve"> )</w:t>
+      </w:r>
+      <w:r>
+        <w:t xml:space="preserve"> – updates the historical record of field values</w:t>
+      </w:r>
+    </w:p>
+    <w:p>
+      <w:r>
         <w:lastRenderedPageBreak/>
         <w:tab/>
       </w:r>
       <w:r>
-        <w:t xml:space="preserve">An </w:t>
-      </w:r>
-      <w:proofErr w:type="spellStart"/>
-      <w:r>
-        <w:t>immuneState</w:t>
-      </w:r>
-      <w:proofErr w:type="spellEnd"/>
-      <w:r>
-        <w:t xml:space="preserve"> object contains lists of immune counters for general immunity, as well as an array of times when a particular</w:t>
-      </w:r>
-      <w:r>
-        <w:t xml:space="preserve"> phenotype was last seen within the human</w:t>
-      </w:r>
-      <w:r>
-        <w:t xml:space="preserve">. </w:t>
-      </w:r>
-    </w:p>
-    <w:p>
-      <w:r>
-        <w:tab/>
-        <w:t>Fields:</w:t>
-      </w:r>
-    </w:p>
-    <w:p>
-      <w:r>
-        <w:tab/>
-      </w:r>
-      <w:r>
-        <w:tab/>
-      </w:r>
-      <w:proofErr w:type="spellStart"/>
-      <w:proofErr w:type="gramStart"/>
-      <w:r>
-        <w:t>nBSImmunecounters</w:t>
-      </w:r>
-      <w:proofErr w:type="spellEnd"/>
-      <w:proofErr w:type="gramEnd"/>
-    </w:p>
-    <w:p>
-      <w:r>
-        <w:tab/>
-      </w:r>
-      <w:r>
-        <w:tab/>
-      </w:r>
-      <w:proofErr w:type="spellStart"/>
-      <w:r>
-        <w:t>BSImm</w:t>
-      </w:r>
-      <w:proofErr w:type="spellEnd"/>
-    </w:p>
-    <w:p>
-      <w:r>
-        <w:tab/>
-      </w:r>
-      <w:r>
-        <w:tab/>
-      </w:r>
-      <w:proofErr w:type="spellStart"/>
-      <w:proofErr w:type="gramStart"/>
+        <w:tab/>
+      </w:r>
+      <w:proofErr w:type="spellStart"/>
+      <w:proofErr w:type="gramStart"/>
+      <w:r>
+        <w:t>sigmoidX</w:t>
+      </w:r>
+      <w:proofErr w:type="spellEnd"/>
+      <w:proofErr w:type="gramEnd"/>
+      <w:r>
+        <w:t xml:space="preserve">( X, X50, </w:t>
+      </w:r>
+      <w:proofErr w:type="spellStart"/>
+      <w:r>
+        <w:t>Xs</w:t>
+      </w:r>
+      <w:proofErr w:type="spellEnd"/>
+      <w:r>
+        <w:t xml:space="preserve">, </w:t>
+      </w:r>
+      <w:proofErr w:type="spellStart"/>
+      <w:r>
+        <w:t>atMax</w:t>
+      </w:r>
+      <w:proofErr w:type="spellEnd"/>
+      <w:r>
+        <w:t xml:space="preserve"> )</w:t>
+      </w:r>
+      <w:r>
+        <w:t xml:space="preserve"> – sigmoidal function – takes in x-value, halfway point, </w:t>
+      </w:r>
+    </w:p>
+    <w:p>
+      <w:pPr>
+        <w:ind w:left="2160"/>
+      </w:pPr>
+      <w:proofErr w:type="gramStart"/>
+      <w:r>
+        <w:t>slope</w:t>
+      </w:r>
+      <w:proofErr w:type="gramEnd"/>
+      <w:r>
+        <w:t xml:space="preserve"> parameter, and first x-value at which it reaches its maximum; domain for x is R</w:t>
+      </w:r>
+    </w:p>
+    <w:p>
+      <w:r>
+        <w:tab/>
+      </w:r>
+      <w:r>
+        <w:tab/>
+      </w:r>
+      <w:proofErr w:type="spellStart"/>
+      <w:proofErr w:type="gramStart"/>
+      <w:r>
+        <w:t>dynamicXdt</w:t>
+      </w:r>
+      <w:proofErr w:type="spellEnd"/>
+      <w:proofErr w:type="gramEnd"/>
+      <w:r>
+        <w:t xml:space="preserve"> ( X, P, PAR )</w:t>
+      </w:r>
+      <w:r>
+        <w:t xml:space="preserve"> - </w:t>
+      </w:r>
+    </w:p>
+    <w:p>
+      <w:r>
+        <w:tab/>
+      </w:r>
+      <w:r>
+        <w:tab/>
+      </w:r>
+      <w:proofErr w:type="spellStart"/>
+      <w:proofErr w:type="gramStart"/>
+      <w:r>
+        <w:t>daysSinceUnder</w:t>
+      </w:r>
+      <w:proofErr w:type="spellEnd"/>
+      <w:proofErr w:type="gramEnd"/>
+      <w:r>
+        <w:t>( X, P, PAR )</w:t>
+      </w:r>
+    </w:p>
+    <w:p>
+      <w:r>
+        <w:tab/>
+      </w:r>
+      <w:r>
+        <w:tab/>
+      </w:r>
+      <w:proofErr w:type="spellStart"/>
+      <w:proofErr w:type="gramStart"/>
+      <w:r>
+        <w:t>daysSinceOver</w:t>
+      </w:r>
+      <w:proofErr w:type="spellEnd"/>
+      <w:proofErr w:type="gramEnd"/>
+      <w:r>
+        <w:t>( X, P, PAR )</w:t>
+      </w:r>
+    </w:p>
+    <w:p>
+      <w:r>
+        <w:tab/>
+      </w:r>
+      <w:r>
+        <w:tab/>
+      </w:r>
+      <w:proofErr w:type="spellStart"/>
+      <w:proofErr w:type="gramStart"/>
+      <w:r>
+        <w:t>antibodyRegister</w:t>
+      </w:r>
+      <w:proofErr w:type="spellEnd"/>
+      <w:r>
+        <w:t>(</w:t>
+      </w:r>
+      <w:proofErr w:type="gramEnd"/>
+      <w:r>
+        <w:t xml:space="preserve"> t, </w:t>
+      </w:r>
+      <w:proofErr w:type="spellStart"/>
+      <w:r>
+        <w:t>pfid</w:t>
+      </w:r>
+      <w:proofErr w:type="spellEnd"/>
+      <w:r>
+        <w:t xml:space="preserve"> )</w:t>
+      </w:r>
+    </w:p>
+    <w:p>
+      <w:r>
+        <w:tab/>
+      </w:r>
+      <w:r>
+        <w:tab/>
+      </w:r>
+      <w:proofErr w:type="spellStart"/>
+      <w:proofErr w:type="gramStart"/>
+      <w:r>
+        <w:t>dynamicCounter</w:t>
+      </w:r>
+      <w:proofErr w:type="spellEnd"/>
+      <w:r>
+        <w:t>(</w:t>
+      </w:r>
+      <w:proofErr w:type="gramEnd"/>
+      <w:r>
+        <w:t xml:space="preserve"> P, PAR )</w:t>
+      </w:r>
+    </w:p>
+    <w:p>
+      <w:r>
+        <w:tab/>
+      </w:r>
+      <w:r>
+        <w:tab/>
+      </w:r>
+      <w:proofErr w:type="spellStart"/>
+      <w:proofErr w:type="gramStart"/>
+      <w:r>
+        <w:t>gImPAR</w:t>
+      </w:r>
+      <w:proofErr w:type="spellEnd"/>
+      <w:r>
+        <w:t>(</w:t>
+      </w:r>
+      <w:proofErr w:type="gramEnd"/>
+      <w:r>
+        <w:t xml:space="preserve"> </w:t>
+      </w:r>
+      <w:proofErr w:type="spellStart"/>
       <w:r>
         <w:t>wx</w:t>
       </w:r>
       <w:proofErr w:type="spellEnd"/>
-      <w:proofErr w:type="gramEnd"/>
-    </w:p>
-    <w:p>
-      <w:r>
-        <w:tab/>
-      </w:r>
-      <w:r>
-        <w:tab/>
-      </w:r>
-      <w:proofErr w:type="spellStart"/>
-      <w:proofErr w:type="gramStart"/>
+      <w:r>
+        <w:t xml:space="preserve">, </w:t>
+      </w:r>
+      <w:proofErr w:type="spellStart"/>
       <w:r>
         <w:t>wn</w:t>
       </w:r>
       <w:proofErr w:type="spellEnd"/>
-      <w:proofErr w:type="gramEnd"/>
-    </w:p>
-    <w:p>
-      <w:r>
-        <w:tab/>
-      </w:r>
-      <w:r>
-        <w:tab/>
-      </w:r>
-      <w:proofErr w:type="spellStart"/>
-      <w:proofErr w:type="gramStart"/>
-      <w:r>
-        <w:t>dxp</w:t>
-      </w:r>
-      <w:proofErr w:type="spellEnd"/>
-      <w:proofErr w:type="gramEnd"/>
-    </w:p>
-    <w:p>
-      <w:r>
-        <w:tab/>
-      </w:r>
-      <w:r>
-        <w:tab/>
-      </w:r>
-      <w:proofErr w:type="spellStart"/>
-      <w:proofErr w:type="gramStart"/>
-      <w:r>
-        <w:t>dtp</w:t>
-      </w:r>
-      <w:proofErr w:type="spellEnd"/>
-      <w:proofErr w:type="gramEnd"/>
-    </w:p>
-    <w:p>
-      <w:r>
-        <w:tab/>
-      </w:r>
-      <w:r>
-        <w:tab/>
-      </w:r>
-      <w:proofErr w:type="spellStart"/>
-      <w:r>
-        <w:t>GenImm</w:t>
-      </w:r>
-      <w:proofErr w:type="spellEnd"/>
-    </w:p>
-    <w:p>
-      <w:r>
-        <w:tab/>
-      </w:r>
-      <w:r>
-        <w:tab/>
-      </w:r>
-      <w:proofErr w:type="spellStart"/>
-      <w:proofErr w:type="gramStart"/>
-      <w:r>
-        <w:t>ptypesTime</w:t>
-      </w:r>
-      <w:proofErr w:type="spellEnd"/>
-      <w:proofErr w:type="gramEnd"/>
-    </w:p>
-    <w:p>
-      <w:r>
-        <w:tab/>
-      </w:r>
-      <w:r>
-        <w:tab/>
-      </w:r>
-      <w:proofErr w:type="spellStart"/>
-      <w:proofErr w:type="gramStart"/>
-      <w:r>
-        <w:t>typeImm</w:t>
-      </w:r>
-      <w:proofErr w:type="spellEnd"/>
-      <w:proofErr w:type="gramEnd"/>
-    </w:p>
-    <w:p>
-      <w:r>
-        <w:tab/>
-      </w:r>
-      <w:r>
-        <w:tab/>
-      </w:r>
-      <w:proofErr w:type="spellStart"/>
-      <w:proofErr w:type="gramStart"/>
+      <w:r>
+        <w:t xml:space="preserve">, P50, Ps, </w:t>
+      </w:r>
+      <w:proofErr w:type="spellStart"/>
+      <w:r>
+        <w:t>atMax</w:t>
+      </w:r>
+      <w:proofErr w:type="spellEnd"/>
+      <w:r>
+        <w:t>, b, sigma )</w:t>
+      </w:r>
+    </w:p>
+    <w:p>
+      <w:r>
+        <w:tab/>
+      </w:r>
+      <w:r>
+        <w:tab/>
+      </w:r>
+      <w:proofErr w:type="gramStart"/>
+      <w:r>
+        <w:t>ptype2Mat(</w:t>
+      </w:r>
+      <w:proofErr w:type="gramEnd"/>
+      <w:r>
+        <w:t xml:space="preserve"> </w:t>
+      </w:r>
+      <w:proofErr w:type="spellStart"/>
+      <w:r>
+        <w:t>ptype</w:t>
+      </w:r>
+      <w:proofErr w:type="spellEnd"/>
+      <w:r>
+        <w:t xml:space="preserve">, </w:t>
+      </w:r>
+      <w:proofErr w:type="spellStart"/>
       <w:r>
         <w:t>nptypes</w:t>
       </w:r>
       <w:proofErr w:type="spellEnd"/>
-      <w:proofErr w:type="gramEnd"/>
-    </w:p>
-    <w:p>
-      <w:r>
-        <w:tab/>
-      </w:r>
-      <w:r>
-        <w:tab/>
-      </w:r>
-      <w:proofErr w:type="gramStart"/>
-      <w:r>
-        <w:t>history</w:t>
-      </w:r>
-      <w:proofErr w:type="gramEnd"/>
-    </w:p>
-    <w:p>
-      <w:r>
-        <w:tab/>
-        <w:t>Methods:</w:t>
-      </w:r>
-    </w:p>
-    <w:p>
-      <w:r>
-        <w:tab/>
-      </w:r>
-      <w:r>
-        <w:tab/>
-      </w:r>
-      <w:proofErr w:type="gramStart"/>
-      <w:r>
-        <w:t>initialize(</w:t>
-      </w:r>
-      <w:proofErr w:type="gramEnd"/>
+      <w:r>
+        <w:t>)</w:t>
+      </w:r>
+    </w:p>
+    <w:p>
+      <w:r>
+        <w:tab/>
+      </w:r>
+      <w:r>
+        <w:tab/>
+      </w:r>
+      <w:proofErr w:type="gramStart"/>
+      <w:r>
+        <w:t>shift(</w:t>
+      </w:r>
+      <w:proofErr w:type="gramEnd"/>
+      <w:r>
+        <w:t xml:space="preserve"> v, places, </w:t>
+      </w:r>
+      <w:proofErr w:type="spellStart"/>
+      <w:r>
+        <w:t>dir</w:t>
+      </w:r>
+      <w:proofErr w:type="spellEnd"/>
       <w:r>
         <w:t xml:space="preserve"> )</w:t>
       </w:r>
@@ -1489,27 +1974,28 @@
       </w:r>
       <w:r>
         <w:tab/>
-        <w:t>get_*field*( )</w:t>
-      </w:r>
-    </w:p>
-    <w:p>
-      <w:r>
-        <w:tab/>
-      </w:r>
-      <w:r>
-        <w:tab/>
-        <w:t>set_*field*</w:t>
-      </w:r>
-      <w:proofErr w:type="gramStart"/>
-      <w:r>
-        <w:t xml:space="preserve">( </w:t>
-      </w:r>
-      <w:proofErr w:type="spellStart"/>
-      <w:r>
-        <w:t>newFieldValue</w:t>
-      </w:r>
-      <w:proofErr w:type="spellEnd"/>
-      <w:proofErr w:type="gramEnd"/>
+      </w:r>
+      <w:proofErr w:type="spellStart"/>
+      <w:r>
+        <w:t>update_</w:t>
+      </w:r>
+      <w:proofErr w:type="gramStart"/>
+      <w:r>
+        <w:t>typeImmunity</w:t>
+      </w:r>
+      <w:proofErr w:type="spellEnd"/>
+      <w:r>
+        <w:t>(</w:t>
+      </w:r>
+      <w:proofErr w:type="gramEnd"/>
+      <w:r>
+        <w:t xml:space="preserve"> t, </w:t>
+      </w:r>
+      <w:proofErr w:type="spellStart"/>
+      <w:r>
+        <w:t>ptype</w:t>
+      </w:r>
+      <w:proofErr w:type="spellEnd"/>
       <w:r>
         <w:t xml:space="preserve"> )</w:t>
       </w:r>
@@ -1522,12 +2008,9 @@
         <w:tab/>
       </w:r>
       <w:proofErr w:type="spellStart"/>
-      <w:r>
-        <w:t>update_</w:t>
-      </w:r>
-      <w:proofErr w:type="gramStart"/>
-      <w:r>
-        <w:t>immuneState</w:t>
+      <w:proofErr w:type="gramStart"/>
+      <w:r>
+        <w:t>crossImm</w:t>
       </w:r>
       <w:proofErr w:type="spellEnd"/>
       <w:r>
@@ -1535,357 +2018,27 @@
       </w:r>
       <w:proofErr w:type="gramEnd"/>
       <w:r>
-        <w:t xml:space="preserve"> t, </w:t>
-      </w:r>
-      <w:proofErr w:type="spellStart"/>
-      <w:r>
-        <w:t>Ptot</w:t>
+        <w:t xml:space="preserve"> </w:t>
+      </w:r>
+      <w:proofErr w:type="spellStart"/>
+      <w:r>
+        <w:t>ptype</w:t>
+      </w:r>
+      <w:proofErr w:type="spellEnd"/>
+      <w:r>
+        <w:t xml:space="preserve">, </w:t>
+      </w:r>
+      <w:proofErr w:type="spellStart"/>
+      <w:r>
+        <w:t>nptypes</w:t>
       </w:r>
       <w:proofErr w:type="spellEnd"/>
       <w:r>
         <w:t xml:space="preserve"> )</w:t>
       </w:r>
     </w:p>
-    <w:p>
-      <w:r>
-        <w:tab/>
-      </w:r>
-      <w:r>
-        <w:tab/>
-      </w:r>
-      <w:proofErr w:type="spellStart"/>
-      <w:r>
-        <w:t>update_</w:t>
-      </w:r>
-      <w:proofErr w:type="gramStart"/>
-      <w:r>
-        <w:t>history</w:t>
-      </w:r>
-      <w:proofErr w:type="spellEnd"/>
-      <w:r>
-        <w:t>(</w:t>
-      </w:r>
-      <w:proofErr w:type="gramEnd"/>
-      <w:r>
-        <w:t xml:space="preserve"> )</w:t>
-      </w:r>
-    </w:p>
-    <w:p>
-      <w:r>
-        <w:tab/>
-      </w:r>
-      <w:r>
-        <w:tab/>
-      </w:r>
-      <w:proofErr w:type="spellStart"/>
-      <w:proofErr w:type="gramStart"/>
-      <w:r>
-        <w:t>sigmoidX</w:t>
-      </w:r>
-      <w:proofErr w:type="spellEnd"/>
-      <w:proofErr w:type="gramEnd"/>
-      <w:r>
-        <w:t xml:space="preserve">( X, X50, </w:t>
-      </w:r>
-      <w:proofErr w:type="spellStart"/>
-      <w:r>
-        <w:t>Xs</w:t>
-      </w:r>
-      <w:proofErr w:type="spellEnd"/>
-      <w:r>
-        <w:t xml:space="preserve">, </w:t>
-      </w:r>
-      <w:proofErr w:type="spellStart"/>
-      <w:r>
-        <w:t>atMax</w:t>
-      </w:r>
-      <w:proofErr w:type="spellEnd"/>
-      <w:r>
-        <w:t xml:space="preserve"> )</w:t>
-      </w:r>
-    </w:p>
-    <w:p>
-      <w:r>
-        <w:tab/>
-      </w:r>
-      <w:r>
-        <w:tab/>
-      </w:r>
-      <w:proofErr w:type="spellStart"/>
-      <w:proofErr w:type="gramStart"/>
-      <w:r>
-        <w:t>dynamicXdt</w:t>
-      </w:r>
-      <w:proofErr w:type="spellEnd"/>
-      <w:proofErr w:type="gramEnd"/>
-      <w:r>
-        <w:t xml:space="preserve"> ( X, P, PAR )</w:t>
-      </w:r>
-    </w:p>
-    <w:p>
-      <w:r>
-        <w:tab/>
-      </w:r>
-      <w:r>
-        <w:tab/>
-      </w:r>
-      <w:proofErr w:type="spellStart"/>
-      <w:proofErr w:type="gramStart"/>
-      <w:r>
-        <w:t>daysSinceUnder</w:t>
-      </w:r>
-      <w:proofErr w:type="spellEnd"/>
-      <w:proofErr w:type="gramEnd"/>
-      <w:r>
-        <w:t>( X, P, PAR )</w:t>
-      </w:r>
-    </w:p>
-    <w:p>
-      <w:r>
-        <w:tab/>
-      </w:r>
-      <w:r>
-        <w:tab/>
-      </w:r>
-      <w:proofErr w:type="spellStart"/>
-      <w:proofErr w:type="gramStart"/>
-      <w:r>
-        <w:t>daysSinceOver</w:t>
-      </w:r>
-      <w:proofErr w:type="spellEnd"/>
-      <w:proofErr w:type="gramEnd"/>
-      <w:r>
-        <w:t>( X, P, PAR )</w:t>
-      </w:r>
-    </w:p>
-    <w:p>
-      <w:r>
-        <w:tab/>
-      </w:r>
-      <w:r>
-        <w:tab/>
-      </w:r>
-      <w:proofErr w:type="spellStart"/>
-      <w:proofErr w:type="gramStart"/>
-      <w:r>
-        <w:t>antibodyRegister</w:t>
-      </w:r>
-      <w:proofErr w:type="spellEnd"/>
-      <w:r>
-        <w:t>(</w:t>
-      </w:r>
-      <w:proofErr w:type="gramEnd"/>
-      <w:r>
-        <w:t xml:space="preserve"> t, </w:t>
-      </w:r>
-      <w:proofErr w:type="spellStart"/>
-      <w:r>
-        <w:t>pfid</w:t>
-      </w:r>
-      <w:proofErr w:type="spellEnd"/>
-      <w:r>
-        <w:t xml:space="preserve"> )</w:t>
-      </w:r>
-    </w:p>
-    <w:p>
-      <w:r>
-        <w:tab/>
-      </w:r>
-      <w:r>
-        <w:tab/>
-      </w:r>
-      <w:proofErr w:type="spellStart"/>
-      <w:proofErr w:type="gramStart"/>
-      <w:r>
-        <w:t>dynamicCounter</w:t>
-      </w:r>
-      <w:proofErr w:type="spellEnd"/>
-      <w:r>
-        <w:t>(</w:t>
-      </w:r>
-      <w:proofErr w:type="gramEnd"/>
-      <w:r>
-        <w:t xml:space="preserve"> P, PAR )</w:t>
-      </w:r>
-    </w:p>
-    <w:p>
-      <w:r>
-        <w:tab/>
-      </w:r>
-      <w:r>
-        <w:tab/>
-      </w:r>
-      <w:proofErr w:type="spellStart"/>
-      <w:proofErr w:type="gramStart"/>
-      <w:r>
-        <w:t>gImPAR</w:t>
-      </w:r>
-      <w:proofErr w:type="spellEnd"/>
-      <w:r>
-        <w:t>(</w:t>
-      </w:r>
-      <w:proofErr w:type="gramEnd"/>
-      <w:r>
-        <w:t xml:space="preserve"> </w:t>
-      </w:r>
-      <w:proofErr w:type="spellStart"/>
-      <w:r>
-        <w:t>wx</w:t>
-      </w:r>
-      <w:proofErr w:type="spellEnd"/>
-      <w:r>
-        <w:t xml:space="preserve">, </w:t>
-      </w:r>
-      <w:proofErr w:type="spellStart"/>
-      <w:r>
-        <w:t>wn</w:t>
-      </w:r>
-      <w:proofErr w:type="spellEnd"/>
-      <w:r>
-        <w:t xml:space="preserve">, P50, Ps, </w:t>
-      </w:r>
-      <w:proofErr w:type="spellStart"/>
-      <w:r>
-        <w:t>atMax</w:t>
-      </w:r>
-      <w:proofErr w:type="spellEnd"/>
-      <w:r>
-        <w:t>, b, sigma )</w:t>
-      </w:r>
-    </w:p>
-    <w:p>
-      <w:r>
-        <w:tab/>
-      </w:r>
-      <w:r>
-        <w:tab/>
-      </w:r>
-      <w:proofErr w:type="gramStart"/>
-      <w:r>
-        <w:t>ptype2Mat(</w:t>
-      </w:r>
-      <w:proofErr w:type="gramEnd"/>
-      <w:r>
-        <w:t xml:space="preserve"> </w:t>
-      </w:r>
-      <w:proofErr w:type="spellStart"/>
-      <w:r>
-        <w:t>ptype</w:t>
-      </w:r>
-      <w:proofErr w:type="spellEnd"/>
-      <w:r>
-        <w:t xml:space="preserve">, </w:t>
-      </w:r>
-      <w:proofErr w:type="spellStart"/>
-      <w:r>
-        <w:t>nptypes</w:t>
-      </w:r>
-      <w:proofErr w:type="spellEnd"/>
-      <w:r>
-        <w:t>)</w:t>
-      </w:r>
-    </w:p>
-    <w:p>
-      <w:r>
-        <w:tab/>
-      </w:r>
-      <w:r>
-        <w:tab/>
-      </w:r>
-      <w:proofErr w:type="gramStart"/>
-      <w:r>
-        <w:t>shift(</w:t>
-      </w:r>
-      <w:proofErr w:type="gramEnd"/>
-      <w:r>
-        <w:t xml:space="preserve"> v, places, </w:t>
-      </w:r>
-      <w:proofErr w:type="spellStart"/>
-      <w:r>
-        <w:t>dir</w:t>
-      </w:r>
-      <w:proofErr w:type="spellEnd"/>
-      <w:r>
-        <w:t xml:space="preserve"> )</w:t>
-      </w:r>
-    </w:p>
-    <w:p>
-      <w:r>
-        <w:lastRenderedPageBreak/>
-        <w:tab/>
-      </w:r>
-      <w:r>
-        <w:tab/>
-      </w:r>
-      <w:proofErr w:type="spellStart"/>
-      <w:r>
-        <w:t>update_</w:t>
-      </w:r>
-      <w:proofErr w:type="gramStart"/>
-      <w:r>
-        <w:t>typeImmunity</w:t>
-      </w:r>
-      <w:proofErr w:type="spellEnd"/>
-      <w:r>
-        <w:t>(</w:t>
-      </w:r>
-      <w:proofErr w:type="gramEnd"/>
-      <w:r>
-        <w:t xml:space="preserve"> t, </w:t>
-      </w:r>
-      <w:proofErr w:type="spellStart"/>
-      <w:r>
-        <w:t>ptype</w:t>
-      </w:r>
-      <w:proofErr w:type="spellEnd"/>
-      <w:r>
-        <w:t xml:space="preserve"> )</w:t>
-      </w:r>
-    </w:p>
-    <w:p>
-      <w:r>
-        <w:tab/>
-      </w:r>
-      <w:r>
-        <w:tab/>
-      </w:r>
-      <w:proofErr w:type="spellStart"/>
-      <w:proofErr w:type="gramStart"/>
-      <w:r>
-        <w:t>crossImm</w:t>
-      </w:r>
-      <w:proofErr w:type="spellEnd"/>
-      <w:r>
-        <w:t>(</w:t>
-      </w:r>
-      <w:proofErr w:type="gramEnd"/>
-      <w:r>
-        <w:t xml:space="preserve"> </w:t>
-      </w:r>
-      <w:proofErr w:type="spellStart"/>
-      <w:r>
-        <w:t>ptype</w:t>
-      </w:r>
-      <w:proofErr w:type="spellEnd"/>
-      <w:r>
-        <w:t xml:space="preserve">, </w:t>
-      </w:r>
-      <w:proofErr w:type="spellStart"/>
-      <w:r>
-        <w:t>nptypes</w:t>
-      </w:r>
-      <w:proofErr w:type="spellEnd"/>
-      <w:r>
-        <w:t xml:space="preserve"> )</w:t>
-      </w:r>
-    </w:p>
     <w:p/>
     <w:p>
-      <w:pPr>
-        <w:rPr>
-          <w:b/>
-        </w:rPr>
-      </w:pPr>
       <w:proofErr w:type="spellStart"/>
       <w:r>
         <w:rPr>
@@ -1898,6 +2051,33 @@
     <w:p>
       <w:r>
         <w:tab/>
+      </w:r>
+      <w:proofErr w:type="gramStart"/>
+      <w:r>
+        <w:t>[ insert</w:t>
+      </w:r>
+      <w:proofErr w:type="gramEnd"/>
+      <w:r>
+        <w:t xml:space="preserve"> </w:t>
+      </w:r>
+      <w:proofErr w:type="spellStart"/>
+      <w:r>
+        <w:t>HealthState</w:t>
+      </w:r>
+      <w:proofErr w:type="spellEnd"/>
+      <w:r>
+        <w:t xml:space="preserve"> </w:t>
+      </w:r>
+      <w:r>
+        <w:t xml:space="preserve">class </w:t>
+      </w:r>
+      <w:r>
+        <w:t>description here ]</w:t>
+      </w:r>
+    </w:p>
+    <w:p>
+      <w:r>
+        <w:tab/>
         <w:t>Fields:</w:t>
       </w:r>
     </w:p>
@@ -1909,6 +2089,9 @@
         <w:tab/>
         <w:t>Fever</w:t>
       </w:r>
+      <w:r>
+        <w:t xml:space="preserve"> – current fever state (either binary or actual temperature)</w:t>
+      </w:r>
     </w:p>
     <w:p>
       <w:r>
@@ -1924,6 +2107,17 @@
       </w:r>
       <w:proofErr w:type="spellEnd"/>
       <w:proofErr w:type="gramEnd"/>
+      <w:r>
+        <w:t xml:space="preserve"> – threshold </w:t>
+      </w:r>
+      <w:proofErr w:type="spellStart"/>
+      <w:r>
+        <w:t>Ptot</w:t>
+      </w:r>
+      <w:proofErr w:type="spellEnd"/>
+      <w:r>
+        <w:t xml:space="preserve"> above which a fever response will be induced</w:t>
+      </w:r>
     </w:p>
     <w:p>
       <w:r>
@@ -1933,6 +2127,9 @@
         <w:tab/>
         <w:t>HRP2</w:t>
       </w:r>
+      <w:r>
+        <w:t xml:space="preserve"> – current log10 HRP2 levels</w:t>
+      </w:r>
     </w:p>
     <w:p>
       <w:r>
@@ -1942,6 +2139,9 @@
         <w:tab/>
         <w:t>RBC</w:t>
       </w:r>
+      <w:r>
+        <w:t xml:space="preserve"> – current RBC count</w:t>
+      </w:r>
     </w:p>
     <w:p>
       <w:r>
@@ -1957,6 +2157,17 @@
       </w:r>
       <w:proofErr w:type="spellEnd"/>
       <w:proofErr w:type="gramEnd"/>
+      <w:r>
+        <w:t xml:space="preserve"> – current log10 </w:t>
+      </w:r>
+      <w:proofErr w:type="spellStart"/>
+      <w:r>
+        <w:t>pLDH</w:t>
+      </w:r>
+      <w:proofErr w:type="spellEnd"/>
+      <w:r>
+        <w:t xml:space="preserve"> levels</w:t>
+      </w:r>
     </w:p>
     <w:p>
       <w:r>
@@ -1966,6 +2177,9 @@
         <w:tab/>
         <w:t>Rx</w:t>
       </w:r>
+      <w:r>
+        <w:t xml:space="preserve"> – list of possible drugs a person can take </w:t>
+      </w:r>
     </w:p>
     <w:p>
       <w:r>
@@ -1999,36 +2213,101 @@
       </w:r>
       <w:proofErr w:type="gramEnd"/>
       <w:r>
+        <w:t xml:space="preserve"> ) – initializing function, automatically called when object is instantiated</w:t>
+      </w:r>
+    </w:p>
+    <w:p>
+      <w:r>
+        <w:tab/>
+      </w:r>
+      <w:r>
+        <w:tab/>
+        <w:t>get_*field*( )</w:t>
+      </w:r>
+      <w:r>
+        <w:t xml:space="preserve"> - </w:t>
+      </w:r>
+      <w:proofErr w:type="spellStart"/>
+      <w:r>
+        <w:t>accessor</w:t>
+      </w:r>
+      <w:proofErr w:type="spellEnd"/>
+      <w:r>
+        <w:t xml:space="preserve"> method that returns value of a given field</w:t>
+      </w:r>
+    </w:p>
+    <w:p>
+      <w:r>
+        <w:tab/>
+      </w:r>
+      <w:r>
+        <w:tab/>
+        <w:t>set_*field*</w:t>
+      </w:r>
+      <w:proofErr w:type="gramStart"/>
+      <w:r>
+        <w:t xml:space="preserve">( </w:t>
+      </w:r>
+      <w:proofErr w:type="spellStart"/>
+      <w:r>
+        <w:t>newFieldValue</w:t>
+      </w:r>
+      <w:proofErr w:type="spellEnd"/>
+      <w:proofErr w:type="gramEnd"/>
+      <w:r>
         <w:t xml:space="preserve"> )</w:t>
       </w:r>
-    </w:p>
-    <w:p>
-      <w:r>
-        <w:tab/>
-      </w:r>
-      <w:r>
-        <w:tab/>
-        <w:t>get_*field*( )</w:t>
-      </w:r>
-    </w:p>
-    <w:p>
-      <w:r>
-        <w:tab/>
-      </w:r>
-      <w:r>
-        <w:tab/>
-        <w:t>set_*field*</w:t>
-      </w:r>
-      <w:proofErr w:type="gramStart"/>
-      <w:r>
-        <w:t xml:space="preserve">( </w:t>
-      </w:r>
-      <w:proofErr w:type="spellStart"/>
-      <w:r>
-        <w:t>newFieldValue</w:t>
-      </w:r>
-      <w:proofErr w:type="spellEnd"/>
-      <w:proofErr w:type="gramEnd"/>
+      <w:r>
+        <w:t xml:space="preserve"> – setter method that replaces field value with a new given </w:t>
+      </w:r>
+    </w:p>
+    <w:p>
+      <w:pPr>
+        <w:ind w:left="1440" w:firstLine="720"/>
+      </w:pPr>
+      <w:proofErr w:type="gramStart"/>
+      <w:r>
+        <w:t>value</w:t>
+      </w:r>
+      <w:proofErr w:type="gramEnd"/>
+    </w:p>
+    <w:p>
+      <w:r>
+        <w:lastRenderedPageBreak/>
+        <w:tab/>
+      </w:r>
+      <w:r>
+        <w:tab/>
+      </w:r>
+      <w:proofErr w:type="spellStart"/>
+      <w:r>
+        <w:t>update_</w:t>
+      </w:r>
+      <w:proofErr w:type="gramStart"/>
+      <w:r>
+        <w:t>healthState</w:t>
+      </w:r>
+      <w:proofErr w:type="spellEnd"/>
+      <w:r>
+        <w:t>(</w:t>
+      </w:r>
+      <w:proofErr w:type="gramEnd"/>
+      <w:r>
+        <w:t xml:space="preserve"> </w:t>
+      </w:r>
+      <w:proofErr w:type="spellStart"/>
+      <w:r>
+        <w:t>Ptot</w:t>
+      </w:r>
+      <w:proofErr w:type="spellEnd"/>
+      <w:r>
+        <w:t xml:space="preserve">, </w:t>
+      </w:r>
+      <w:proofErr w:type="spellStart"/>
+      <w:r>
+        <w:t>RBCHist</w:t>
+      </w:r>
+      <w:proofErr w:type="spellEnd"/>
       <w:r>
         <w:t xml:space="preserve"> )</w:t>
       </w:r>
@@ -2046,7 +2325,7 @@
       </w:r>
       <w:proofErr w:type="gramStart"/>
       <w:r>
-        <w:t>healthState</w:t>
+        <w:t>Fever</w:t>
       </w:r>
       <w:proofErr w:type="spellEnd"/>
       <w:r>
@@ -2062,6 +2341,95 @@
       </w:r>
       <w:proofErr w:type="spellEnd"/>
       <w:r>
+        <w:t xml:space="preserve"> )</w:t>
+      </w:r>
+    </w:p>
+    <w:p>
+      <w:r>
+        <w:tab/>
+      </w:r>
+      <w:r>
+        <w:tab/>
+        <w:t>update_</w:t>
+      </w:r>
+      <w:proofErr w:type="gramStart"/>
+      <w:r>
+        <w:t>HRP2(</w:t>
+      </w:r>
+      <w:proofErr w:type="gramEnd"/>
+      <w:r>
+        <w:t xml:space="preserve"> </w:t>
+      </w:r>
+      <w:proofErr w:type="spellStart"/>
+      <w:r>
+        <w:t>Ptot</w:t>
+      </w:r>
+      <w:proofErr w:type="spellEnd"/>
+      <w:r>
+        <w:t xml:space="preserve"> )</w:t>
+      </w:r>
+    </w:p>
+    <w:p>
+      <w:r>
+        <w:tab/>
+      </w:r>
+      <w:r>
+        <w:tab/>
+      </w:r>
+      <w:proofErr w:type="spellStart"/>
+      <w:r>
+        <w:t>update_</w:t>
+      </w:r>
+      <w:proofErr w:type="gramStart"/>
+      <w:r>
+        <w:t>pLDH</w:t>
+      </w:r>
+      <w:proofErr w:type="spellEnd"/>
+      <w:r>
+        <w:t>(</w:t>
+      </w:r>
+      <w:proofErr w:type="gramEnd"/>
+      <w:r>
+        <w:t xml:space="preserve"> </w:t>
+      </w:r>
+      <w:proofErr w:type="spellStart"/>
+      <w:r>
+        <w:t>Ptot</w:t>
+      </w:r>
+      <w:proofErr w:type="spellEnd"/>
+      <w:r>
+        <w:t xml:space="preserve"> )</w:t>
+      </w:r>
+    </w:p>
+    <w:p>
+      <w:r>
+        <w:tab/>
+      </w:r>
+      <w:r>
+        <w:tab/>
+      </w:r>
+      <w:proofErr w:type="spellStart"/>
+      <w:r>
+        <w:t>update_</w:t>
+      </w:r>
+      <w:proofErr w:type="gramStart"/>
+      <w:r>
+        <w:t>RBC</w:t>
+      </w:r>
+      <w:proofErr w:type="spellEnd"/>
+      <w:r>
+        <w:t>(</w:t>
+      </w:r>
+      <w:proofErr w:type="gramEnd"/>
+      <w:r>
+        <w:t xml:space="preserve"> </w:t>
+      </w:r>
+      <w:proofErr w:type="spellStart"/>
+      <w:r>
+        <w:t>Ptot</w:t>
+      </w:r>
+      <w:proofErr w:type="spellEnd"/>
+      <w:r>
         <w:t xml:space="preserve">, </w:t>
       </w:r>
       <w:proofErr w:type="spellStart"/>
@@ -2086,7 +2454,7 @@
       </w:r>
       <w:proofErr w:type="gramStart"/>
       <w:r>
-        <w:t>Fever</w:t>
+        <w:t>history</w:t>
       </w:r>
       <w:proofErr w:type="spellEnd"/>
       <w:r>
@@ -2094,14 +2462,6 @@
       </w:r>
       <w:proofErr w:type="gramEnd"/>
       <w:r>
-        <w:t xml:space="preserve"> </w:t>
-      </w:r>
-      <w:proofErr w:type="spellStart"/>
-      <w:r>
-        <w:t>Ptot</w:t>
-      </w:r>
-      <w:proofErr w:type="spellEnd"/>
-      <w:r>
         <w:t xml:space="preserve"> )</w:t>
       </w:r>
     </w:p>
@@ -2111,21 +2471,12 @@
       </w:r>
       <w:r>
         <w:tab/>
-        <w:t>update_</w:t>
-      </w:r>
-      <w:proofErr w:type="gramStart"/>
-      <w:r>
-        <w:t>HRP2(</w:t>
-      </w:r>
-      <w:proofErr w:type="gramEnd"/>
-      <w:r>
-        <w:t xml:space="preserve"> </w:t>
-      </w:r>
-      <w:proofErr w:type="spellStart"/>
-      <w:r>
-        <w:t>Ptot</w:t>
-      </w:r>
-      <w:proofErr w:type="spellEnd"/>
+      </w:r>
+      <w:proofErr w:type="gramStart"/>
+      <w:r>
+        <w:t>RDT(</w:t>
+      </w:r>
+      <w:proofErr w:type="gramEnd"/>
       <w:r>
         <w:t xml:space="preserve"> )</w:t>
       </w:r>
@@ -2137,13 +2488,58 @@
       <w:r>
         <w:tab/>
       </w:r>
-      <w:proofErr w:type="spellStart"/>
-      <w:r>
-        <w:t>update_</w:t>
-      </w:r>
-      <w:proofErr w:type="gramStart"/>
-      <w:r>
-        <w:t>pLDH</w:t>
+      <w:proofErr w:type="gramStart"/>
+      <w:r>
+        <w:t>HSRDT(</w:t>
+      </w:r>
+      <w:proofErr w:type="gramEnd"/>
+      <w:r>
+        <w:t xml:space="preserve"> )</w:t>
+      </w:r>
+    </w:p>
+    <w:p>
+      <w:r>
+        <w:tab/>
+      </w:r>
+      <w:r>
+        <w:tab/>
+      </w:r>
+      <w:proofErr w:type="gramStart"/>
+      <w:r>
+        <w:t>PCR(</w:t>
+      </w:r>
+      <w:proofErr w:type="gramEnd"/>
+      <w:r>
+        <w:t xml:space="preserve"> )</w:t>
+      </w:r>
+    </w:p>
+    <w:p>
+      <w:r>
+        <w:tab/>
+      </w:r>
+      <w:r>
+        <w:tab/>
+      </w:r>
+      <w:proofErr w:type="gramStart"/>
+      <w:r>
+        <w:t>LAMP(</w:t>
+      </w:r>
+      <w:proofErr w:type="gramEnd"/>
+      <w:r>
+        <w:t xml:space="preserve"> )</w:t>
+      </w:r>
+    </w:p>
+    <w:p>
+      <w:r>
+        <w:tab/>
+      </w:r>
+      <w:r>
+        <w:tab/>
+      </w:r>
+      <w:proofErr w:type="spellStart"/>
+      <w:proofErr w:type="gramStart"/>
+      <w:r>
+        <w:t>LightMic</w:t>
       </w:r>
       <w:proofErr w:type="spellEnd"/>
       <w:r>
@@ -2151,14 +2547,6 @@
       </w:r>
       <w:proofErr w:type="gramEnd"/>
       <w:r>
-        <w:t xml:space="preserve"> </w:t>
-      </w:r>
-      <w:proofErr w:type="spellStart"/>
-      <w:r>
-        <w:t>Ptot</w:t>
-      </w:r>
-      <w:proofErr w:type="spellEnd"/>
-      <w:r>
         <w:t xml:space="preserve"> )</w:t>
       </w:r>
     </w:p>
@@ -2170,24 +2558,18 @@
         <w:tab/>
       </w:r>
       <w:proofErr w:type="spellStart"/>
-      <w:r>
-        <w:t>update_</w:t>
-      </w:r>
-      <w:proofErr w:type="gramStart"/>
-      <w:r>
-        <w:t>RBC</w:t>
-      </w:r>
-      <w:proofErr w:type="spellEnd"/>
-      <w:r>
-        <w:t>(</w:t>
-      </w:r>
-      <w:proofErr w:type="gramEnd"/>
-      <w:r>
-        <w:t xml:space="preserve"> </w:t>
-      </w:r>
-      <w:proofErr w:type="spellStart"/>
-      <w:r>
-        <w:t>Ptot</w:t>
+      <w:proofErr w:type="gramStart"/>
+      <w:r>
+        <w:t>sigmoidX</w:t>
+      </w:r>
+      <w:proofErr w:type="spellEnd"/>
+      <w:proofErr w:type="gramEnd"/>
+      <w:r>
+        <w:t xml:space="preserve">( X, X50, </w:t>
+      </w:r>
+      <w:proofErr w:type="spellStart"/>
+      <w:r>
+        <w:t>Xs</w:t>
       </w:r>
       <w:proofErr w:type="spellEnd"/>
       <w:r>
@@ -2195,7 +2577,7 @@
       </w:r>
       <w:proofErr w:type="spellStart"/>
       <w:r>
-        <w:t>RBCHist</w:t>
+        <w:t>atMax</w:t>
       </w:r>
       <w:proofErr w:type="spellEnd"/>
       <w:r>
@@ -2209,149 +2591,6 @@
       <w:r>
         <w:tab/>
       </w:r>
-      <w:proofErr w:type="spellStart"/>
-      <w:r>
-        <w:t>update_</w:t>
-      </w:r>
-      <w:proofErr w:type="gramStart"/>
-      <w:r>
-        <w:t>history</w:t>
-      </w:r>
-      <w:proofErr w:type="spellEnd"/>
-      <w:r>
-        <w:t>(</w:t>
-      </w:r>
-      <w:proofErr w:type="gramEnd"/>
-      <w:r>
-        <w:t xml:space="preserve"> )</w:t>
-      </w:r>
-    </w:p>
-    <w:p>
-      <w:r>
-        <w:tab/>
-      </w:r>
-      <w:r>
-        <w:tab/>
-      </w:r>
-      <w:proofErr w:type="gramStart"/>
-      <w:r>
-        <w:t>RDT(</w:t>
-      </w:r>
-      <w:proofErr w:type="gramEnd"/>
-      <w:r>
-        <w:t xml:space="preserve"> )</w:t>
-      </w:r>
-    </w:p>
-    <w:p>
-      <w:r>
-        <w:tab/>
-      </w:r>
-      <w:r>
-        <w:tab/>
-      </w:r>
-      <w:proofErr w:type="gramStart"/>
-      <w:r>
-        <w:t>HSRDT(</w:t>
-      </w:r>
-      <w:proofErr w:type="gramEnd"/>
-      <w:r>
-        <w:t xml:space="preserve"> )</w:t>
-      </w:r>
-    </w:p>
-    <w:p>
-      <w:r>
-        <w:tab/>
-      </w:r>
-      <w:r>
-        <w:tab/>
-      </w:r>
-      <w:proofErr w:type="gramStart"/>
-      <w:r>
-        <w:t>PCR(</w:t>
-      </w:r>
-      <w:proofErr w:type="gramEnd"/>
-      <w:r>
-        <w:t xml:space="preserve"> )</w:t>
-      </w:r>
-    </w:p>
-    <w:p>
-      <w:r>
-        <w:tab/>
-      </w:r>
-      <w:r>
-        <w:tab/>
-      </w:r>
-      <w:proofErr w:type="gramStart"/>
-      <w:r>
-        <w:t>LAMP(</w:t>
-      </w:r>
-      <w:proofErr w:type="gramEnd"/>
-      <w:r>
-        <w:t xml:space="preserve"> )</w:t>
-      </w:r>
-    </w:p>
-    <w:p>
-      <w:r>
-        <w:tab/>
-      </w:r>
-      <w:r>
-        <w:tab/>
-      </w:r>
-      <w:proofErr w:type="spellStart"/>
-      <w:proofErr w:type="gramStart"/>
-      <w:r>
-        <w:t>LightMic</w:t>
-      </w:r>
-      <w:proofErr w:type="spellEnd"/>
-      <w:r>
-        <w:t>(</w:t>
-      </w:r>
-      <w:proofErr w:type="gramEnd"/>
-      <w:r>
-        <w:t xml:space="preserve"> )</w:t>
-      </w:r>
-    </w:p>
-    <w:p>
-      <w:r>
-        <w:tab/>
-      </w:r>
-      <w:r>
-        <w:tab/>
-      </w:r>
-      <w:proofErr w:type="spellStart"/>
-      <w:proofErr w:type="gramStart"/>
-      <w:r>
-        <w:t>sigmoidX</w:t>
-      </w:r>
-      <w:proofErr w:type="spellEnd"/>
-      <w:proofErr w:type="gramEnd"/>
-      <w:r>
-        <w:t xml:space="preserve">( X, X50, </w:t>
-      </w:r>
-      <w:proofErr w:type="spellStart"/>
-      <w:r>
-        <w:t>Xs</w:t>
-      </w:r>
-      <w:proofErr w:type="spellEnd"/>
-      <w:r>
-        <w:t xml:space="preserve">, </w:t>
-      </w:r>
-      <w:proofErr w:type="spellStart"/>
-      <w:r>
-        <w:t>atMax</w:t>
-      </w:r>
-      <w:proofErr w:type="spellEnd"/>
-      <w:r>
-        <w:t xml:space="preserve"> )</w:t>
-      </w:r>
-    </w:p>
-    <w:p>
-      <w:r>
-        <w:tab/>
-      </w:r>
-      <w:r>
-        <w:tab/>
-      </w:r>
       <w:proofErr w:type="gramStart"/>
       <w:r>
         <w:t>Treat(</w:t>
@@ -2362,17 +2601,30 @@
       </w:r>
     </w:p>
     <w:p>
-      <w:pPr>
+      <w:r>
         <w:rPr>
           <w:b/>
         </w:rPr>
-      </w:pPr>
-      <w:r>
-        <w:rPr>
-          <w:b/>
-        </w:rPr>
-        <w:lastRenderedPageBreak/>
         <w:t>Pathogen</w:t>
+      </w:r>
+    </w:p>
+    <w:p>
+      <w:r>
+        <w:tab/>
+      </w:r>
+      <w:proofErr w:type="gramStart"/>
+      <w:r>
+        <w:t>[ insert</w:t>
+      </w:r>
+      <w:proofErr w:type="gramEnd"/>
+      <w:r>
+        <w:t xml:space="preserve"> Pathogen</w:t>
+      </w:r>
+      <w:r>
+        <w:t xml:space="preserve"> class</w:t>
+      </w:r>
+      <w:r>
+        <w:t xml:space="preserve"> description here ]</w:t>
       </w:r>
     </w:p>
     <w:p>
@@ -2398,6 +2650,22 @@
         <w:t>PfPathogen</w:t>
       </w:r>
       <w:proofErr w:type="spellEnd"/>
+      <w:r>
+        <w:t xml:space="preserve"> – list containing pf objects (see Pf class description) that classify current pf </w:t>
+      </w:r>
+    </w:p>
+    <w:p>
+      <w:pPr>
+        <w:ind w:left="1440" w:firstLine="720"/>
+      </w:pPr>
+      <w:proofErr w:type="gramStart"/>
+      <w:r>
+        <w:t>infection</w:t>
+      </w:r>
+      <w:proofErr w:type="gramEnd"/>
+      <w:r>
+        <w:t xml:space="preserve"> state within human</w:t>
+      </w:r>
     </w:p>
     <w:p>
       <w:pPr>
@@ -2411,6 +2679,9 @@
         <w:t>Ptot</w:t>
       </w:r>
       <w:proofErr w:type="spellEnd"/>
+      <w:r>
+        <w:t xml:space="preserve"> – sum of all individual asexual clonal lineages currently infecting human</w:t>
+      </w:r>
     </w:p>
     <w:p>
       <w:pPr>
@@ -2424,6 +2695,9 @@
         <w:t>Gtot</w:t>
       </w:r>
       <w:proofErr w:type="spellEnd"/>
+      <w:r>
+        <w:t xml:space="preserve"> – sum of all individual gametocyte clonal lineages currently infecting human</w:t>
+      </w:r>
     </w:p>
     <w:p>
       <w:pPr>
@@ -2437,6 +2711,17 @@
         <w:t>PfMOI</w:t>
       </w:r>
       <w:proofErr w:type="spellEnd"/>
+      <w:r>
+        <w:t xml:space="preserve"> – current multiplicity of infection within human object (i.e. sum of </w:t>
+      </w:r>
+      <w:proofErr w:type="spellStart"/>
+      <w:r>
+        <w:t>activeP’s</w:t>
+      </w:r>
+      <w:proofErr w:type="spellEnd"/>
+      <w:r>
+        <w:t>)</w:t>
+      </w:r>
     </w:p>
     <w:p>
       <w:pPr>
@@ -2450,9 +2735,15 @@
       </w:r>
       <w:proofErr w:type="gramStart"/>
       <w:r>
-        <w:t>history</w:t>
-      </w:r>
-      <w:proofErr w:type="gramEnd"/>
+        <w:t>h</w:t>
+      </w:r>
+      <w:r>
+        <w:t>istory</w:t>
+      </w:r>
+      <w:proofErr w:type="gramEnd"/>
+      <w:r>
+        <w:t xml:space="preserve"> - </w:t>
+      </w:r>
     </w:p>
     <w:p>
       <w:pPr>
@@ -2475,8 +2766,65 @@
       </w:r>
       <w:proofErr w:type="gramEnd"/>
       <w:r>
+        <w:t xml:space="preserve"> ) – initializing function, automatically called when object is instantiated</w:t>
+      </w:r>
+    </w:p>
+    <w:p>
+      <w:pPr>
+        <w:ind w:firstLine="720"/>
+      </w:pPr>
+      <w:r>
+        <w:tab/>
+        <w:t>get_*field*( )</w:t>
+      </w:r>
+      <w:r>
+        <w:t xml:space="preserve"> – </w:t>
+      </w:r>
+      <w:proofErr w:type="spellStart"/>
+      <w:r>
+        <w:t>accessor</w:t>
+      </w:r>
+      <w:proofErr w:type="spellEnd"/>
+      <w:r>
+        <w:t xml:space="preserve"> method that returns value of a given field</w:t>
+      </w:r>
+    </w:p>
+    <w:p>
+      <w:r>
+        <w:tab/>
+      </w:r>
+      <w:r>
+        <w:tab/>
+      </w:r>
+      <w:r>
+        <w:t>set_*field*</w:t>
+      </w:r>
+      <w:proofErr w:type="gramStart"/>
+      <w:r>
+        <w:t xml:space="preserve">( </w:t>
+      </w:r>
+      <w:proofErr w:type="spellStart"/>
+      <w:r>
+        <w:t>newFieldVal</w:t>
+      </w:r>
+      <w:proofErr w:type="spellEnd"/>
+      <w:proofErr w:type="gramEnd"/>
+      <w:r>
         <w:t xml:space="preserve"> )</w:t>
       </w:r>
+      <w:r>
+        <w:t xml:space="preserve"> – setter method that replaces field value with a new given </w:t>
+      </w:r>
+    </w:p>
+    <w:p>
+      <w:pPr>
+        <w:ind w:left="1440" w:firstLine="720"/>
+      </w:pPr>
+      <w:proofErr w:type="gramStart"/>
+      <w:r>
+        <w:t>value</w:t>
+      </w:r>
+      <w:proofErr w:type="gramEnd"/>
     </w:p>
     <w:p>
       <w:pPr>
@@ -2484,8 +2832,36 @@
       </w:pPr>
       <w:r>
         <w:tab/>
-        <w:t>get_*field*( )</w:t>
-      </w:r>
+      </w:r>
+      <w:proofErr w:type="spellStart"/>
+      <w:r>
+        <w:t>add_</w:t>
+      </w:r>
+      <w:proofErr w:type="gramStart"/>
+      <w:r>
+        <w:t>Pf</w:t>
+      </w:r>
+      <w:proofErr w:type="spellEnd"/>
+      <w:r>
+        <w:t>(</w:t>
+      </w:r>
+      <w:proofErr w:type="gramEnd"/>
+      <w:r>
+        <w:t xml:space="preserve"> t, </w:t>
+      </w:r>
+      <w:proofErr w:type="spellStart"/>
+      <w:r>
+        <w:t>pfid</w:t>
+      </w:r>
+      <w:proofErr w:type="spellEnd"/>
+      <w:r>
+        <w:t xml:space="preserve">) ## currently include more inputs, but can look up from </w:t>
+      </w:r>
+      <w:proofErr w:type="spellStart"/>
+      <w:r>
+        <w:t>pfped</w:t>
+      </w:r>
+      <w:proofErr w:type="spellEnd"/>
     </w:p>
     <w:p>
       <w:pPr>
@@ -2493,18 +2869,28 @@
       </w:pPr>
       <w:r>
         <w:tab/>
-        <w:t>set_*field*</w:t>
-      </w:r>
-      <w:proofErr w:type="gramStart"/>
-      <w:r>
-        <w:t xml:space="preserve">( </w:t>
-      </w:r>
-      <w:proofErr w:type="spellStart"/>
-      <w:r>
-        <w:t>newFieldVal</w:t>
-      </w:r>
-      <w:proofErr w:type="spellEnd"/>
-      <w:proofErr w:type="gramEnd"/>
+      </w:r>
+      <w:proofErr w:type="spellStart"/>
+      <w:r>
+        <w:t>remove_</w:t>
+      </w:r>
+      <w:proofErr w:type="gramStart"/>
+      <w:r>
+        <w:t>Pf</w:t>
+      </w:r>
+      <w:proofErr w:type="spellEnd"/>
+      <w:r>
+        <w:t>(</w:t>
+      </w:r>
+      <w:proofErr w:type="gramEnd"/>
+      <w:r>
+        <w:t xml:space="preserve"> t, </w:t>
+      </w:r>
+      <w:proofErr w:type="spellStart"/>
+      <w:r>
+        <w:t>pfid</w:t>
+      </w:r>
+      <w:proofErr w:type="spellEnd"/>
       <w:r>
         <w:t xml:space="preserve"> )</w:t>
       </w:r>
@@ -2514,75 +2900,7 @@
         <w:ind w:firstLine="720"/>
       </w:pPr>
       <w:r>
-        <w:tab/>
-      </w:r>
-      <w:proofErr w:type="spellStart"/>
-      <w:r>
-        <w:t>add_</w:t>
-      </w:r>
-      <w:proofErr w:type="gramStart"/>
-      <w:r>
-        <w:t>Pf</w:t>
-      </w:r>
-      <w:proofErr w:type="spellEnd"/>
-      <w:r>
-        <w:t>(</w:t>
-      </w:r>
-      <w:proofErr w:type="gramEnd"/>
-      <w:r>
-        <w:t xml:space="preserve"> t, </w:t>
-      </w:r>
-      <w:proofErr w:type="spellStart"/>
-      <w:r>
-        <w:t>pfid</w:t>
-      </w:r>
-      <w:proofErr w:type="spellEnd"/>
-      <w:r>
-        <w:t xml:space="preserve">) ## currently include more inputs, but can look up from </w:t>
-      </w:r>
-      <w:proofErr w:type="spellStart"/>
-      <w:r>
-        <w:t>pfped</w:t>
-      </w:r>
-      <w:proofErr w:type="spellEnd"/>
-    </w:p>
-    <w:p>
-      <w:pPr>
-        <w:ind w:firstLine="720"/>
-      </w:pPr>
-      <w:r>
-        <w:tab/>
-      </w:r>
-      <w:proofErr w:type="spellStart"/>
-      <w:r>
-        <w:t>remove_</w:t>
-      </w:r>
-      <w:proofErr w:type="gramStart"/>
-      <w:r>
-        <w:t>Pf</w:t>
-      </w:r>
-      <w:proofErr w:type="spellEnd"/>
-      <w:r>
-        <w:t>(</w:t>
-      </w:r>
-      <w:proofErr w:type="gramEnd"/>
-      <w:r>
-        <w:t xml:space="preserve"> t, </w:t>
-      </w:r>
-      <w:proofErr w:type="spellStart"/>
-      <w:r>
-        <w:t>pfid</w:t>
-      </w:r>
-      <w:proofErr w:type="spellEnd"/>
-      <w:r>
-        <w:t xml:space="preserve"> )</w:t>
-      </w:r>
-    </w:p>
-    <w:p>
-      <w:pPr>
-        <w:ind w:firstLine="720"/>
-      </w:pPr>
-      <w:r>
+        <w:lastRenderedPageBreak/>
         <w:tab/>
       </w:r>
       <w:proofErr w:type="spellStart"/>
@@ -2719,6 +3037,22 @@
     <w:p>
       <w:r>
         <w:tab/>
+      </w:r>
+      <w:proofErr w:type="gramStart"/>
+      <w:r>
+        <w:t>[ insert</w:t>
+      </w:r>
+      <w:proofErr w:type="gramEnd"/>
+      <w:r>
+        <w:t xml:space="preserve"> </w:t>
+      </w:r>
+      <w:r>
+        <w:t>Pf class description here ]</w:t>
+      </w:r>
+    </w:p>
+    <w:p>
+      <w:r>
+        <w:tab/>
         <w:t>Fields:</w:t>
       </w:r>
     </w:p>
@@ -2824,132 +3158,206 @@
     </w:p>
     <w:p>
       <w:r>
+        <w:tab/>
+      </w:r>
+      <w:r>
+        <w:tab/>
+      </w:r>
+      <w:proofErr w:type="gramStart"/>
+      <w:r>
+        <w:t>mic</w:t>
+      </w:r>
+      <w:proofErr w:type="gramEnd"/>
+    </w:p>
+    <w:p>
+      <w:r>
+        <w:tab/>
+      </w:r>
+      <w:r>
+        <w:tab/>
+      </w:r>
+      <w:proofErr w:type="gramStart"/>
+      <w:r>
+        <w:t>mac</w:t>
+      </w:r>
+      <w:proofErr w:type="gramEnd"/>
+    </w:p>
+    <w:p>
+      <w:r>
+        <w:tab/>
+      </w:r>
+      <w:r>
+        <w:tab/>
+      </w:r>
+      <w:proofErr w:type="spellStart"/>
+      <w:proofErr w:type="gramStart"/>
+      <w:r>
+        <w:t>gtype</w:t>
+      </w:r>
+      <w:proofErr w:type="spellEnd"/>
+      <w:proofErr w:type="gramEnd"/>
+    </w:p>
+    <w:p>
+      <w:r>
+        <w:tab/>
+      </w:r>
+      <w:r>
+        <w:tab/>
+      </w:r>
+      <w:proofErr w:type="spellStart"/>
+      <w:proofErr w:type="gramStart"/>
+      <w:r>
+        <w:t>ptype</w:t>
+      </w:r>
+      <w:proofErr w:type="spellEnd"/>
+      <w:proofErr w:type="gramEnd"/>
+    </w:p>
+    <w:p>
+      <w:r>
+        <w:tab/>
+      </w:r>
+      <w:r>
+        <w:tab/>
+      </w:r>
+      <w:proofErr w:type="gramStart"/>
+      <w:r>
+        <w:t>mu</w:t>
+      </w:r>
+      <w:proofErr w:type="gramEnd"/>
+      <w:r>
+        <w:t xml:space="preserve"> – parameter dictating the per-locus mutation rate</w:t>
+      </w:r>
+    </w:p>
+    <w:p>
+      <w:r>
+        <w:tab/>
+        <w:t>Methods:</w:t>
+      </w:r>
+    </w:p>
+    <w:p>
+      <w:pPr>
+        <w:ind w:left="1440"/>
+      </w:pPr>
+      <w:proofErr w:type="gramStart"/>
+      <w:r>
+        <w:t>initialize(</w:t>
+      </w:r>
+      <w:proofErr w:type="gramEnd"/>
+      <w:r>
+        <w:t xml:space="preserve"> mic, mac, </w:t>
+      </w:r>
+      <w:proofErr w:type="spellStart"/>
+      <w:r>
+        <w:t>pfid</w:t>
+      </w:r>
+      <w:proofErr w:type="spellEnd"/>
+      <w:r>
+        <w:t>, seed=F )</w:t>
+      </w:r>
+      <w:r>
+        <w:t xml:space="preserve"> - initializing function, automatically called when object </w:t>
+      </w:r>
+    </w:p>
+    <w:p>
+      <w:pPr>
+        <w:ind w:left="2160"/>
+      </w:pPr>
+      <w:proofErr w:type="gramStart"/>
+      <w:r>
+        <w:t>is</w:t>
+      </w:r>
+      <w:proofErr w:type="gramEnd"/>
+      <w:r>
+        <w:t xml:space="preserve"> instantiated – sets mic, mac, </w:t>
+      </w:r>
+      <w:proofErr w:type="spellStart"/>
+      <w:r>
+        <w:t>pfid</w:t>
+      </w:r>
+      <w:proofErr w:type="spellEnd"/>
+      <w:r>
+        <w:t xml:space="preserve">. If seed=F, will use mic/mac to create new </w:t>
+      </w:r>
+    </w:p>
+    <w:p>
+      <w:pPr>
+        <w:ind w:left="2160"/>
+      </w:pPr>
+      <w:proofErr w:type="spellStart"/>
+      <w:proofErr w:type="gramStart"/>
+      <w:r>
+        <w:t>gtype</w:t>
+      </w:r>
+      <w:proofErr w:type="spellEnd"/>
+      <w:proofErr w:type="gramEnd"/>
+      <w:r>
+        <w:t>; otherwise it will create one at random to help ‘seed’ the pf population</w:t>
+      </w:r>
+    </w:p>
+    <w:p>
+      <w:r>
+        <w:tab/>
+      </w:r>
+      <w:r>
+        <w:tab/>
+        <w:t>get_*field*( )</w:t>
+      </w:r>
+      <w:r>
+        <w:t xml:space="preserve"> - </w:t>
+      </w:r>
+      <w:proofErr w:type="spellStart"/>
+      <w:r>
+        <w:t>accessor</w:t>
+      </w:r>
+      <w:proofErr w:type="spellEnd"/>
+      <w:r>
+        <w:t xml:space="preserve"> method that returns value of a given field</w:t>
+      </w:r>
+    </w:p>
+    <w:p>
+      <w:r>
+        <w:tab/>
+      </w:r>
+      <w:r>
+        <w:tab/>
+        <w:t>set_*field*</w:t>
+      </w:r>
+      <w:proofErr w:type="gramStart"/>
+      <w:r>
+        <w:t>(</w:t>
+      </w:r>
+      <w:r>
+        <w:t xml:space="preserve"> </w:t>
+      </w:r>
+      <w:proofErr w:type="spellStart"/>
+      <w:r>
+        <w:t>newFieldVal</w:t>
+      </w:r>
+      <w:proofErr w:type="spellEnd"/>
+      <w:proofErr w:type="gramEnd"/>
+      <w:r>
+        <w:t xml:space="preserve"> </w:t>
+      </w:r>
+      <w:r>
+        <w:t>)</w:t>
+      </w:r>
+      <w:r>
+        <w:t xml:space="preserve"> – setter method that replaces field value with a new given </w:t>
+      </w:r>
+    </w:p>
+    <w:p>
+      <w:pPr>
+        <w:ind w:left="1440" w:firstLine="720"/>
+      </w:pPr>
+      <w:proofErr w:type="gramStart"/>
+      <w:r>
+        <w:t>value</w:t>
+      </w:r>
+      <w:proofErr w:type="gramEnd"/>
+    </w:p>
+    <w:p>
+      <w:r>
         <w:lastRenderedPageBreak/>
-        <w:tab/>
-      </w:r>
-      <w:r>
-        <w:tab/>
-      </w:r>
-      <w:proofErr w:type="gramStart"/>
-      <w:r>
-        <w:t>mic</w:t>
-      </w:r>
-      <w:proofErr w:type="gramEnd"/>
-    </w:p>
-    <w:p>
-      <w:r>
-        <w:tab/>
-      </w:r>
-      <w:r>
-        <w:tab/>
-      </w:r>
-      <w:proofErr w:type="gramStart"/>
-      <w:r>
-        <w:t>mac</w:t>
-      </w:r>
-      <w:proofErr w:type="gramEnd"/>
-    </w:p>
-    <w:p>
-      <w:r>
-        <w:tab/>
-      </w:r>
-      <w:r>
-        <w:tab/>
-      </w:r>
-      <w:proofErr w:type="spellStart"/>
-      <w:proofErr w:type="gramStart"/>
-      <w:r>
-        <w:t>gtype</w:t>
-      </w:r>
-      <w:proofErr w:type="spellEnd"/>
-      <w:proofErr w:type="gramEnd"/>
-    </w:p>
-    <w:p>
-      <w:r>
-        <w:tab/>
-      </w:r>
-      <w:r>
-        <w:tab/>
-      </w:r>
-      <w:proofErr w:type="spellStart"/>
-      <w:proofErr w:type="gramStart"/>
-      <w:r>
-        <w:t>ptype</w:t>
-      </w:r>
-      <w:proofErr w:type="spellEnd"/>
-      <w:proofErr w:type="gramEnd"/>
-    </w:p>
-    <w:p>
-      <w:r>
-        <w:tab/>
-      </w:r>
-      <w:r>
-        <w:tab/>
-      </w:r>
-      <w:proofErr w:type="gramStart"/>
-      <w:r>
-        <w:t>mu</w:t>
-      </w:r>
-      <w:proofErr w:type="gramEnd"/>
-    </w:p>
-    <w:p>
-      <w:r>
-        <w:tab/>
-        <w:t>Methods:</w:t>
-      </w:r>
-    </w:p>
-    <w:p>
-      <w:r>
-        <w:tab/>
-      </w:r>
-      <w:r>
-        <w:tab/>
-      </w:r>
-      <w:proofErr w:type="gramStart"/>
-      <w:r>
-        <w:t>initialize(</w:t>
-      </w:r>
-      <w:proofErr w:type="gramEnd"/>
-      <w:r>
-        <w:t xml:space="preserve"> mic, mac, </w:t>
-      </w:r>
-      <w:proofErr w:type="spellStart"/>
-      <w:r>
-        <w:t>pfid</w:t>
-      </w:r>
-      <w:proofErr w:type="spellEnd"/>
-      <w:r>
-        <w:t>, seed=F )</w:t>
-      </w:r>
-    </w:p>
-    <w:p>
-      <w:r>
-        <w:tab/>
-      </w:r>
-      <w:r>
-        <w:tab/>
-        <w:t>get_*field*( )</w:t>
-      </w:r>
-    </w:p>
-    <w:p>
-      <w:r>
-        <w:tab/>
-      </w:r>
-      <w:r>
-        <w:tab/>
-        <w:t>set_*field*(</w:t>
-      </w:r>
-      <w:proofErr w:type="spellStart"/>
-      <w:r>
-        <w:t>newFieldVal</w:t>
-      </w:r>
-      <w:proofErr w:type="spellEnd"/>
-      <w:r>
-        <w:t>)</w:t>
-      </w:r>
-    </w:p>
-    <w:p>
-      <w:r>
         <w:tab/>
       </w:r>
       <w:r>
@@ -4143,4 +4551,16 @@
     </a:ext>
   </a:extLst>
 </a:theme>
+</file>
+
+<file path=customXml/item1.xml><?xml version="1.0" encoding="utf-8"?>
+<b:Sources xmlns:b="http://schemas.openxmlformats.org/officeDocument/2006/bibliography" xmlns="http://schemas.openxmlformats.org/officeDocument/2006/bibliography" SelectedStyle="\APASixthEditionOfficeOnline.xsl" StyleName="APA" Version="6"/>
+</file>
+
+<file path=customXml/itemProps1.xml><?xml version="1.0" encoding="utf-8"?>
+<ds:datastoreItem xmlns:ds="http://schemas.openxmlformats.org/officeDocument/2006/customXml" ds:itemID="{5B3CED12-B56F-407C-8F23-D778C696E7EA}">
+  <ds:schemaRefs>
+    <ds:schemaRef ds:uri="http://schemas.openxmlformats.org/officeDocument/2006/bibliography"/>
+  </ds:schemaRefs>
+</ds:datastoreItem>
 </file>
</xml_diff>

<commit_message>
Added to module descriptions in manual
</commit_message>
<xml_diff>
--- a/MASH-dev/JohnHenry/PfLOME_R6/PfLOME_User_Manual.docx
+++ b/MASH-dev/JohnHenry/PfLOME_R6/PfLOME_User_Manual.docx
@@ -52,19 +52,26 @@
     </w:p>
     <w:p>
       <w:pPr>
+        <w:jc w:val="center"/>
+      </w:pPr>
+      <w:r>
+        <w:t xml:space="preserve">Figure 1: overview of the </w:t>
+      </w:r>
+      <w:proofErr w:type="spellStart"/>
+      <w:r>
+        <w:t>PfLOME</w:t>
+      </w:r>
+      <w:proofErr w:type="spellEnd"/>
+      <w:r>
+        <w:t xml:space="preserve"> layout and relative containment of the environments</w:t>
+      </w:r>
+    </w:p>
+    <w:p>
+      <w:pPr>
         <w:rPr>
           <w:b/>
         </w:rPr>
       </w:pPr>
-    </w:p>
-    <w:p>
-      <w:pPr>
-        <w:rPr>
-          <w:b/>
-        </w:rPr>
-      </w:pPr>
-      <w:bookmarkStart w:id="0" w:name="_GoBack"/>
-      <w:bookmarkEnd w:id="0"/>
     </w:p>
     <w:p>
       <w:pPr>
@@ -149,11 +156,18 @@
           <w:b/>
         </w:rPr>
       </w:pPr>
-      <w:proofErr w:type="spellStart"/>
-      <w:r>
+    </w:p>
+    <w:p>
+      <w:pPr>
         <w:rPr>
           <w:b/>
         </w:rPr>
+      </w:pPr>
+      <w:proofErr w:type="spellStart"/>
+      <w:r>
+        <w:rPr>
+          <w:b/>
+        </w:rPr>
         <w:t>PfPedigree</w:t>
       </w:r>
       <w:proofErr w:type="spellEnd"/>
@@ -270,8 +284,18 @@
       </w:r>
     </w:p>
     <w:p>
-      <w:r>
-        <w:tab/>
+      <w:pPr>
+        <w:rPr>
+          <w:u w:val="single"/>
+        </w:rPr>
+      </w:pPr>
+      <w:r>
+        <w:tab/>
+      </w:r>
+      <w:r>
+        <w:rPr>
+          <w:u w:val="single"/>
+        </w:rPr>
         <w:t>Fields:</w:t>
       </w:r>
     </w:p>
@@ -610,6 +634,7 @@
     </w:p>
     <w:p>
       <w:r>
+        <w:lastRenderedPageBreak/>
         <w:tab/>
       </w:r>
       <w:r>
@@ -633,7 +658,6 @@
     </w:p>
     <w:p>
       <w:r>
-        <w:lastRenderedPageBreak/>
         <w:tab/>
       </w:r>
       <w:r>
@@ -654,14 +678,6 @@
       <w:proofErr w:type="spellEnd"/>
     </w:p>
     <w:p>
-      <w:r>
-        <w:tab/>
-      </w:r>
-      <w:r>
-        <w:tab/>
-      </w:r>
-    </w:p>
-    <w:p>
       <w:pPr>
         <w:ind w:left="1440"/>
       </w:pPr>
@@ -689,8 +705,18 @@
       <w:proofErr w:type="gramEnd"/>
     </w:p>
     <w:p>
-      <w:r>
-        <w:tab/>
+      <w:pPr>
+        <w:rPr>
+          <w:u w:val="single"/>
+        </w:rPr>
+      </w:pPr>
+      <w:r>
+        <w:tab/>
+      </w:r>
+      <w:r>
+        <w:rPr>
+          <w:u w:val="single"/>
+        </w:rPr>
         <w:t>Methods:</w:t>
       </w:r>
     </w:p>
@@ -898,8 +924,18 @@
       </w:r>
     </w:p>
     <w:p>
-      <w:r>
-        <w:tab/>
+      <w:pPr>
+        <w:rPr>
+          <w:u w:val="single"/>
+        </w:rPr>
+      </w:pPr>
+      <w:r>
+        <w:tab/>
+      </w:r>
+      <w:r>
+        <w:rPr>
+          <w:u w:val="single"/>
+        </w:rPr>
         <w:t xml:space="preserve">Fields: </w:t>
       </w:r>
     </w:p>
@@ -1136,8 +1172,14 @@
     <w:p>
       <w:pPr>
         <w:ind w:firstLine="720"/>
-      </w:pPr>
-      <w:r>
+        <w:rPr>
+          <w:u w:val="single"/>
+        </w:rPr>
+      </w:pPr>
+      <w:r>
+        <w:rPr>
+          <w:u w:val="single"/>
+        </w:rPr>
         <w:lastRenderedPageBreak/>
         <w:t>Methods:</w:t>
       </w:r>
@@ -1480,8 +1522,18 @@
       </w:r>
     </w:p>
     <w:p>
-      <w:r>
-        <w:tab/>
+      <w:pPr>
+        <w:rPr>
+          <w:u w:val="single"/>
+        </w:rPr>
+      </w:pPr>
+      <w:r>
+        <w:tab/>
+      </w:r>
+      <w:r>
+        <w:rPr>
+          <w:u w:val="single"/>
+        </w:rPr>
         <w:t>Fields:</w:t>
       </w:r>
     </w:p>
@@ -1696,8 +1748,14 @@
     <w:p>
       <w:pPr>
         <w:ind w:firstLine="720"/>
-      </w:pPr>
-      <w:r>
+        <w:rPr>
+          <w:u w:val="single"/>
+        </w:rPr>
+      </w:pPr>
+      <w:r>
+        <w:rPr>
+          <w:u w:val="single"/>
+        </w:rPr>
         <w:lastRenderedPageBreak/>
         <w:t>Methods:</w:t>
       </w:r>
@@ -2393,7 +2451,7 @@
     </w:p>
     <w:p>
       <w:pPr>
-        <w:ind w:left="720" w:firstLine="720"/>
+        <w:ind w:left="1440" w:firstLine="720"/>
       </w:pPr>
       <w:proofErr w:type="gramStart"/>
       <w:r>
@@ -2406,7 +2464,7 @@
     </w:p>
     <w:p>
       <w:pPr>
-        <w:ind w:left="1440"/>
+        <w:ind w:left="1440" w:firstLine="720"/>
       </w:pPr>
       <w:proofErr w:type="gramStart"/>
       <w:r>
@@ -2414,20 +2472,20 @@
       </w:r>
       <w:proofErr w:type="gramEnd"/>
       <w:r>
-        <w:t xml:space="preserve"> were seen, it calculates the total effect of the current type-specific immune </w:t>
-      </w:r>
-    </w:p>
-    <w:p>
-      <w:pPr>
-        <w:ind w:left="1440"/>
-      </w:pPr>
-      <w:proofErr w:type="gramStart"/>
-      <w:r>
-        <w:t>response</w:t>
-      </w:r>
-      <w:proofErr w:type="gramEnd"/>
-      <w:r>
-        <w:t xml:space="preserve"> to a given new type</w:t>
+        <w:t xml:space="preserve"> were seen, it calculates the total effect of the current type-specific </w:t>
+      </w:r>
+    </w:p>
+    <w:p>
+      <w:pPr>
+        <w:ind w:left="1440" w:firstLine="720"/>
+      </w:pPr>
+      <w:proofErr w:type="gramStart"/>
+      <w:r>
+        <w:t>immune</w:t>
+      </w:r>
+      <w:proofErr w:type="gramEnd"/>
+      <w:r>
+        <w:t xml:space="preserve"> response to a given new type</w:t>
       </w:r>
     </w:p>
     <w:p/>
@@ -2473,8 +2531,18 @@
       </w:r>
     </w:p>
     <w:p>
-      <w:r>
-        <w:tab/>
+      <w:pPr>
+        <w:rPr>
+          <w:u w:val="single"/>
+        </w:rPr>
+      </w:pPr>
+      <w:r>
+        <w:tab/>
+      </w:r>
+      <w:r>
+        <w:rPr>
+          <w:u w:val="single"/>
+        </w:rPr>
         <w:t>Fields:</w:t>
       </w:r>
     </w:p>
@@ -2587,13 +2655,29 @@
       </w:r>
       <w:proofErr w:type="gramStart"/>
       <w:r>
-        <w:t>history</w:t>
-      </w:r>
-      <w:proofErr w:type="gramEnd"/>
-    </w:p>
-    <w:p>
-      <w:r>
-        <w:tab/>
+        <w:t>h</w:t>
+      </w:r>
+      <w:r>
+        <w:t>istory</w:t>
+      </w:r>
+      <w:proofErr w:type="gramEnd"/>
+      <w:r>
+        <w:t xml:space="preserve"> – list of all previous values of the fields</w:t>
+      </w:r>
+    </w:p>
+    <w:p>
+      <w:pPr>
+        <w:rPr>
+          <w:u w:val="single"/>
+        </w:rPr>
+      </w:pPr>
+      <w:r>
+        <w:tab/>
+      </w:r>
+      <w:r>
+        <w:rPr>
+          <w:u w:val="single"/>
+        </w:rPr>
         <w:t>Methods:</w:t>
       </w:r>
     </w:p>
@@ -3449,10 +3533,7 @@
       </w:r>
       <w:proofErr w:type="gramEnd"/>
       <w:r>
-        <w:t xml:space="preserve"> as total parasite densities and multiplicity of infection. </w:t>
-      </w:r>
-      <w:r>
-        <w:t xml:space="preserve">The </w:t>
+        <w:t xml:space="preserve"> as total parasite densities and multiplicity of infection. The </w:t>
       </w:r>
       <w:proofErr w:type="spellStart"/>
       <w:r>
@@ -3478,10 +3559,7 @@
       </w:r>
       <w:proofErr w:type="gramEnd"/>
       <w:r>
-        <w:t xml:space="preserve"> the human interact with the pathogen object through these infection summary fields.</w:t>
-      </w:r>
-      <w:r>
-        <w:t xml:space="preserve"> Each </w:t>
+        <w:t xml:space="preserve"> the human interact with the pathogen object through these infection summary fields. Each </w:t>
       </w:r>
     </w:p>
     <w:p>
@@ -3505,8 +3583,14 @@
     <w:p>
       <w:pPr>
         <w:ind w:firstLine="720"/>
-      </w:pPr>
-      <w:r>
+        <w:rPr>
+          <w:u w:val="single"/>
+        </w:rPr>
+      </w:pPr>
+      <w:r>
+        <w:rPr>
+          <w:u w:val="single"/>
+        </w:rPr>
         <w:t>Fields:</w:t>
       </w:r>
     </w:p>
@@ -3632,8 +3716,14 @@
     <w:p>
       <w:pPr>
         <w:ind w:firstLine="720"/>
-      </w:pPr>
-      <w:r>
+        <w:rPr>
+          <w:u w:val="single"/>
+        </w:rPr>
+      </w:pPr>
+      <w:r>
+        <w:rPr>
+          <w:u w:val="single"/>
+        </w:rPr>
         <w:t>Methods:</w:t>
       </w:r>
     </w:p>
@@ -4225,8 +4315,18 @@
       </w:r>
     </w:p>
     <w:p>
-      <w:r>
-        <w:tab/>
+      <w:pPr>
+        <w:rPr>
+          <w:u w:val="single"/>
+        </w:rPr>
+      </w:pPr>
+      <w:r>
+        <w:tab/>
+      </w:r>
+      <w:r>
+        <w:rPr>
+          <w:u w:val="single"/>
+        </w:rPr>
         <w:t>Fields:</w:t>
       </w:r>
     </w:p>
@@ -4387,14 +4487,7 @@
         <w:t xml:space="preserve"> – asexual parasite numbers</w:t>
       </w:r>
     </w:p>
-    <w:p>
-      <w:r>
-        <w:tab/>
-      </w:r>
-      <w:r>
-        <w:tab/>
-      </w:r>
-    </w:p>
+    <w:p/>
     <w:p>
       <w:pPr>
         <w:ind w:left="720" w:firstLine="720"/>
@@ -4586,14 +4679,6 @@
       <w:proofErr w:type="spellEnd"/>
     </w:p>
     <w:p>
-      <w:r>
-        <w:tab/>
-      </w:r>
-      <w:r>
-        <w:tab/>
-      </w:r>
-    </w:p>
-    <w:p>
       <w:pPr>
         <w:ind w:left="720" w:firstLine="720"/>
       </w:pPr>
@@ -4623,8 +4708,18 @@
       </w:r>
     </w:p>
     <w:p>
-      <w:r>
-        <w:tab/>
+      <w:pPr>
+        <w:rPr>
+          <w:u w:val="single"/>
+        </w:rPr>
+      </w:pPr>
+      <w:r>
+        <w:tab/>
+      </w:r>
+      <w:r>
+        <w:rPr>
+          <w:u w:val="single"/>
+        </w:rPr>
         <w:t>Methods:</w:t>
       </w:r>
     </w:p>
@@ -4987,13 +5082,13 @@
       </w:pPr>
       <w:proofErr w:type="gramStart"/>
       <w:r>
+        <w:t>level</w:t>
+      </w:r>
+      <w:proofErr w:type="gramEnd"/>
+    </w:p>
+    <w:p>
+      <w:r>
         <w:lastRenderedPageBreak/>
-        <w:t>level</w:t>
-      </w:r>
-      <w:proofErr w:type="gramEnd"/>
-    </w:p>
-    <w:p>
-      <w:r>
         <w:tab/>
       </w:r>
       <w:r>
@@ -5592,10 +5687,7 @@
       </w:r>
       <w:proofErr w:type="spellEnd"/>
       <w:r>
-        <w:t xml:space="preserve"> class, </w:t>
-      </w:r>
-      <w:r>
-        <w:t xml:space="preserve">function that shifts a vector v </w:t>
+        <w:t xml:space="preserve"> class, function that shifts a vector v </w:t>
       </w:r>
     </w:p>
     <w:p>
@@ -5632,16 +5724,101 @@
         <w:ind w:left="1440" w:firstLine="720"/>
       </w:pPr>
       <w:r>
+        <w:t>‘</w:t>
+      </w:r>
+      <w:proofErr w:type="gramStart"/>
+      <w:r>
+        <w:t>right</w:t>
+      </w:r>
+      <w:proofErr w:type="gramEnd"/>
+      <w:r>
+        <w:t>’ and ‘left’, with default being ‘right’</w:t>
+      </w:r>
+    </w:p>
+    <w:p>
+      <w:pPr>
+        <w:ind w:firstLine="720"/>
+      </w:pPr>
+      <w:r>
         <w:lastRenderedPageBreak/>
-        <w:t>‘</w:t>
-      </w:r>
-      <w:proofErr w:type="gramStart"/>
-      <w:r>
-        <w:t>right</w:t>
-      </w:r>
-      <w:proofErr w:type="gramEnd"/>
-      <w:r>
-        <w:t>’ and ‘left’, with default being ‘right’</w:t>
+        <w:tab/>
+      </w:r>
+      <w:r>
+        <w:t>log10sum</w:t>
+      </w:r>
+      <w:proofErr w:type="gramStart"/>
+      <w:r>
+        <w:t>( x</w:t>
+      </w:r>
+      <w:proofErr w:type="gramEnd"/>
+      <w:r>
+        <w:t xml:space="preserve"> )</w:t>
+      </w:r>
+      <w:r>
+        <w:t xml:space="preserve"> - internal method that takes the base-10 exponential value of each </w:t>
+      </w:r>
+    </w:p>
+    <w:p>
+      <w:pPr>
+        <w:ind w:left="1440" w:firstLine="720"/>
+      </w:pPr>
+      <w:proofErr w:type="gramStart"/>
+      <w:r>
+        <w:t>component</w:t>
+      </w:r>
+      <w:proofErr w:type="gramEnd"/>
+      <w:r>
+        <w:t xml:space="preserve"> in a vector x, sums them while removing any </w:t>
+      </w:r>
+      <w:proofErr w:type="spellStart"/>
+      <w:r>
+        <w:t>NaNs</w:t>
+      </w:r>
+      <w:proofErr w:type="spellEnd"/>
+      <w:r>
+        <w:t xml:space="preserve">, and takes the </w:t>
+      </w:r>
+    </w:p>
+    <w:p>
+      <w:pPr>
+        <w:ind w:left="2160"/>
+      </w:pPr>
+      <w:proofErr w:type="gramStart"/>
+      <w:r>
+        <w:t>log10</w:t>
+      </w:r>
+      <w:proofErr w:type="gramEnd"/>
+      <w:r>
+        <w:t xml:space="preserve"> of the result; used to compute </w:t>
+      </w:r>
+      <w:proofErr w:type="spellStart"/>
+      <w:r>
+        <w:t>Ptot</w:t>
+      </w:r>
+      <w:proofErr w:type="spellEnd"/>
+      <w:r>
+        <w:t xml:space="preserve"> and </w:t>
+      </w:r>
+      <w:proofErr w:type="spellStart"/>
+      <w:r>
+        <w:t>Gtot</w:t>
+      </w:r>
+      <w:proofErr w:type="spellEnd"/>
+      <w:r>
+        <w:t xml:space="preserve"> from individual log10 counts </w:t>
+      </w:r>
+    </w:p>
+    <w:p>
+      <w:pPr>
+        <w:ind w:left="2160"/>
+      </w:pPr>
+      <w:proofErr w:type="gramStart"/>
+      <w:r>
+        <w:t>of</w:t>
+      </w:r>
+      <w:proofErr w:type="gramEnd"/>
+      <w:r>
+        <w:t xml:space="preserve"> the current active infections</w:t>
       </w:r>
     </w:p>
     <w:p>
@@ -5652,7 +5829,7 @@
         <w:tab/>
       </w:r>
       <w:r>
-        <w:t>log10sum</w:t>
+        <w:t>log10vals</w:t>
       </w:r>
       <w:proofErr w:type="gramStart"/>
       <w:r>
@@ -5663,98 +5840,7 @@
         <w:t xml:space="preserve"> )</w:t>
       </w:r>
       <w:r>
-        <w:t xml:space="preserve"> - </w:t>
-      </w:r>
-      <w:r>
-        <w:t xml:space="preserve">internal method that takes the base-10 exponential value of each </w:t>
-      </w:r>
-    </w:p>
-    <w:p>
-      <w:pPr>
-        <w:ind w:left="1440" w:firstLine="720"/>
-      </w:pPr>
-      <w:proofErr w:type="gramStart"/>
-      <w:r>
-        <w:t>component</w:t>
-      </w:r>
-      <w:proofErr w:type="gramEnd"/>
-      <w:r>
-        <w:t xml:space="preserve"> in a vector x, sums them while removing any </w:t>
-      </w:r>
-      <w:proofErr w:type="spellStart"/>
-      <w:r>
-        <w:t>NaNs</w:t>
-      </w:r>
-      <w:proofErr w:type="spellEnd"/>
-      <w:r>
-        <w:t xml:space="preserve">, and takes the </w:t>
-      </w:r>
-    </w:p>
-    <w:p>
-      <w:pPr>
-        <w:ind w:left="2160"/>
-      </w:pPr>
-      <w:proofErr w:type="gramStart"/>
-      <w:r>
-        <w:t>log10</w:t>
-      </w:r>
-      <w:proofErr w:type="gramEnd"/>
-      <w:r>
-        <w:t xml:space="preserve"> of the result; used to compute </w:t>
-      </w:r>
-      <w:proofErr w:type="spellStart"/>
-      <w:r>
-        <w:t>Ptot</w:t>
-      </w:r>
-      <w:proofErr w:type="spellEnd"/>
-      <w:r>
-        <w:t xml:space="preserve"> and </w:t>
-      </w:r>
-      <w:proofErr w:type="spellStart"/>
-      <w:r>
-        <w:t>Gtot</w:t>
-      </w:r>
-      <w:proofErr w:type="spellEnd"/>
-      <w:r>
-        <w:t xml:space="preserve"> from individual log10 counts </w:t>
-      </w:r>
-    </w:p>
-    <w:p>
-      <w:pPr>
-        <w:ind w:left="2160"/>
-      </w:pPr>
-      <w:proofErr w:type="gramStart"/>
-      <w:r>
-        <w:t>of</w:t>
-      </w:r>
-      <w:proofErr w:type="gramEnd"/>
-      <w:r>
-        <w:t xml:space="preserve"> the current active infections</w:t>
-      </w:r>
-    </w:p>
-    <w:p>
-      <w:pPr>
-        <w:ind w:firstLine="720"/>
-      </w:pPr>
-      <w:r>
-        <w:tab/>
-      </w:r>
-      <w:r>
-        <w:t>log10vals</w:t>
-      </w:r>
-      <w:proofErr w:type="gramStart"/>
-      <w:r>
-        <w:t>( x</w:t>
-      </w:r>
-      <w:proofErr w:type="gramEnd"/>
-      <w:r>
-        <w:t xml:space="preserve"> )</w:t>
-      </w:r>
-      <w:r>
-        <w:t xml:space="preserve"> - </w:t>
-      </w:r>
-      <w:r>
-        <w:t xml:space="preserve">internal method that removes the </w:t>
+        <w:t xml:space="preserve"> - internal method that removes the </w:t>
       </w:r>
       <w:proofErr w:type="spellStart"/>
       <w:r>
@@ -5907,6 +5993,13 @@
           <w:b/>
         </w:rPr>
       </w:pPr>
+    </w:p>
+    <w:p>
+      <w:pPr>
+        <w:rPr>
+          <w:b/>
+        </w:rPr>
+      </w:pPr>
       <w:r>
         <w:rPr>
           <w:b/>
@@ -6360,7 +6453,10 @@
         </w:numPr>
       </w:pPr>
       <w:r>
-        <w:t>If the human is bitten again while they have a nonzero number of gametocytes, go to step 1</w:t>
+        <w:t>If the human is bitten again while they have a nonzero num</w:t>
+      </w:r>
+      <w:r>
+        <w:t>ber of gametocytes, go to step 2</w:t>
       </w:r>
     </w:p>
     <w:p/>
@@ -7162,7 +7258,13 @@
     <w:p>
       <w:r>
         <w:tab/>
-        <w:t>Quantities of interest to plot:</w:t>
+        <w:t>Quantities of interest</w:t>
+      </w:r>
+      <w:r>
+        <w:t xml:space="preserve"> available</w:t>
+      </w:r>
+      <w:r>
+        <w:t xml:space="preserve"> to plot:</w:t>
       </w:r>
     </w:p>
     <w:p>
@@ -7306,8 +7408,8 @@
         </w:rPr>
         <w:drawing>
           <wp:inline distT="0" distB="0" distL="0" distR="0">
-            <wp:extent cx="4171333" cy="3223425"/>
-            <wp:effectExtent l="0" t="0" r="635" b="0"/>
+            <wp:extent cx="4692650" cy="3626277"/>
+            <wp:effectExtent l="0" t="0" r="0" b="0"/>
             <wp:docPr id="2" name="Picture 2"/>
             <wp:cNvGraphicFramePr>
               <a:graphicFrameLocks xmlns:a="http://schemas.openxmlformats.org/drawingml/2006/main" noChangeAspect="1"/>
@@ -7334,7 +7436,7 @@
                   <pic:spPr>
                     <a:xfrm>
                       <a:off x="0" y="0"/>
-                      <a:ext cx="4193470" cy="3240532"/>
+                      <a:ext cx="4695162" cy="3628218"/>
                     </a:xfrm>
                     <a:prstGeom prst="rect">
                       <a:avLst/>
@@ -7348,21 +7450,545 @@
       </w:r>
     </w:p>
     <w:p>
-      <w:r>
-        <w:tab/>
-      </w:r>
+      <w:pPr>
+        <w:jc w:val="center"/>
+      </w:pPr>
+      <w:r>
+        <w:t>Figure 2: example tent function with parameters labeled</w:t>
+      </w:r>
+    </w:p>
+    <w:p>
+      <w:pPr>
+        <w:rPr>
+          <w:u w:val="single"/>
+        </w:rPr>
+      </w:pPr>
+      <w:r>
+        <w:tab/>
+      </w:r>
+      <w:r>
+        <w:rPr>
+          <w:u w:val="single"/>
+        </w:rPr>
+        <w:t>Description</w:t>
+      </w:r>
+    </w:p>
+    <w:p>
+      <w:pPr>
+        <w:ind w:firstLine="720"/>
+      </w:pPr>
       <w:proofErr w:type="gramStart"/>
       <w:r>
         <w:t>log10</w:t>
       </w:r>
       <w:proofErr w:type="gramEnd"/>
       <w:r>
-        <w:t xml:space="preserve"> profile of a particular infection; all immune effects are expressed through a modification of the four core parameters that act as necessary and sufficient summaries of a particular tent </w:t>
-      </w:r>
-    </w:p>
-    <w:p>
-      <w:r>
-        <w:tab/>
+        <w:t xml:space="preserve"> pr</w:t>
+      </w:r>
+      <w:r>
+        <w:t xml:space="preserve">ofile of a particular infection. The biggest underlying assumption is that the infection is </w:t>
+      </w:r>
+    </w:p>
+    <w:p>
+      <w:proofErr w:type="gramStart"/>
+      <w:r>
+        <w:t>uncomplicated</w:t>
+      </w:r>
+      <w:proofErr w:type="gramEnd"/>
+      <w:r>
+        <w:t xml:space="preserve"> and is eventually resolved naturally. A</w:t>
+      </w:r>
+      <w:r>
+        <w:t xml:space="preserve">ll immune effects are expressed through a </w:t>
+      </w:r>
+    </w:p>
+    <w:p>
+      <w:proofErr w:type="gramStart"/>
+      <w:r>
+        <w:t>modification</w:t>
+      </w:r>
+      <w:proofErr w:type="gramEnd"/>
+      <w:r>
+        <w:t xml:space="preserve"> of the four core parameters </w:t>
+      </w:r>
+      <w:r>
+        <w:t xml:space="preserve">(MZ0, </w:t>
+      </w:r>
+      <w:proofErr w:type="spellStart"/>
+      <w:r>
+        <w:t>peakD</w:t>
+      </w:r>
+      <w:proofErr w:type="spellEnd"/>
+      <w:r>
+        <w:t xml:space="preserve">, </w:t>
+      </w:r>
+      <w:proofErr w:type="spellStart"/>
+      <w:r>
+        <w:t>mxPD</w:t>
+      </w:r>
+      <w:proofErr w:type="spellEnd"/>
+      <w:r>
+        <w:t xml:space="preserve">, </w:t>
+      </w:r>
+      <w:proofErr w:type="spellStart"/>
+      <w:r>
+        <w:t>tEnd</w:t>
+      </w:r>
+      <w:proofErr w:type="spellEnd"/>
+      <w:r>
+        <w:t xml:space="preserve">) </w:t>
+      </w:r>
+      <w:r>
+        <w:t xml:space="preserve">that act as necessary and sufficient </w:t>
+      </w:r>
+    </w:p>
+    <w:p>
+      <w:proofErr w:type="gramStart"/>
+      <w:r>
+        <w:t>summaries</w:t>
+      </w:r>
+      <w:proofErr w:type="gramEnd"/>
+      <w:r>
+        <w:t xml:space="preserve"> of a particular </w:t>
+      </w:r>
+      <w:r>
+        <w:t>tent.</w:t>
+      </w:r>
+      <w:r>
+        <w:t xml:space="preserve"> Possible variants on this module include a “noisy tent” with </w:t>
+      </w:r>
+    </w:p>
+    <w:p>
+      <w:proofErr w:type="gramStart"/>
+      <w:r>
+        <w:t>appropriately</w:t>
+      </w:r>
+      <w:proofErr w:type="gramEnd"/>
+      <w:r>
+        <w:t xml:space="preserve"> scaled noise to the tent function, and (in the case of </w:t>
+      </w:r>
+      <w:proofErr w:type="spellStart"/>
+      <w:r>
+        <w:t>vivax</w:t>
+      </w:r>
+      <w:proofErr w:type="spellEnd"/>
+      <w:r>
+        <w:t xml:space="preserve">) a tent function with regular </w:t>
+      </w:r>
+    </w:p>
+    <w:p>
+      <w:proofErr w:type="gramStart"/>
+      <w:r>
+        <w:t>oscillations</w:t>
+      </w:r>
+      <w:proofErr w:type="gramEnd"/>
+      <w:r>
+        <w:t xml:space="preserve"> about the baseline.</w:t>
+      </w:r>
+    </w:p>
+    <w:p>
+      <w:pPr>
+        <w:rPr>
+          <w:u w:val="single"/>
+        </w:rPr>
+      </w:pPr>
+      <w:r>
+        <w:tab/>
+      </w:r>
+      <w:r>
+        <w:rPr>
+          <w:u w:val="single"/>
+        </w:rPr>
+        <w:t>Fields</w:t>
+      </w:r>
+    </w:p>
+    <w:p>
+      <w:r>
+        <w:tab/>
+      </w:r>
+      <w:r>
+        <w:tab/>
+      </w:r>
+      <w:r>
+        <w:t>MZ0</w:t>
+      </w:r>
+    </w:p>
+    <w:p>
+      <w:r>
+        <w:tab/>
+      </w:r>
+      <w:r>
+        <w:tab/>
+      </w:r>
+      <w:proofErr w:type="spellStart"/>
+      <w:proofErr w:type="gramStart"/>
+      <w:r>
+        <w:t>peakD</w:t>
+      </w:r>
+      <w:proofErr w:type="spellEnd"/>
+      <w:proofErr w:type="gramEnd"/>
+    </w:p>
+    <w:p>
+      <w:r>
+        <w:tab/>
+      </w:r>
+      <w:r>
+        <w:tab/>
+      </w:r>
+      <w:proofErr w:type="spellStart"/>
+      <w:proofErr w:type="gramStart"/>
+      <w:r>
+        <w:t>mxPD</w:t>
+      </w:r>
+      <w:proofErr w:type="spellEnd"/>
+      <w:proofErr w:type="gramEnd"/>
+    </w:p>
+    <w:p>
+      <w:r>
+        <w:tab/>
+      </w:r>
+      <w:r>
+        <w:tab/>
+      </w:r>
+      <w:proofErr w:type="spellStart"/>
+      <w:proofErr w:type="gramStart"/>
+      <w:r>
+        <w:t>tEnd</w:t>
+      </w:r>
+      <w:proofErr w:type="spellEnd"/>
+      <w:proofErr w:type="gramEnd"/>
+    </w:p>
+    <w:p>
+      <w:pPr>
+        <w:rPr>
+          <w:u w:val="single"/>
+        </w:rPr>
+      </w:pPr>
+      <w:r>
+        <w:lastRenderedPageBreak/>
+        <w:tab/>
+      </w:r>
+      <w:r>
+        <w:rPr>
+          <w:u w:val="single"/>
+        </w:rPr>
+        <w:t>Methods</w:t>
+      </w:r>
+    </w:p>
+    <w:p>
+      <w:r>
+        <w:tab/>
+      </w:r>
+      <w:r>
+        <w:tab/>
+      </w:r>
+      <w:proofErr w:type="spellStart"/>
+      <w:r>
+        <w:t>dPdt_tent</w:t>
+      </w:r>
+      <w:proofErr w:type="spellEnd"/>
+    </w:p>
+    <w:p/>
+    <w:p/>
+    <w:p>
+      <w:pPr>
+        <w:rPr>
+          <w:b/>
+        </w:rPr>
+      </w:pPr>
+      <w:r>
+        <w:tab/>
+      </w:r>
+      <w:proofErr w:type="spellStart"/>
+      <w:r>
+        <w:rPr>
+          <w:b/>
+        </w:rPr>
+        <w:t>Gogg</w:t>
+      </w:r>
+      <w:proofErr w:type="spellEnd"/>
+      <w:r>
+        <w:rPr>
+          <w:b/>
+        </w:rPr>
+        <w:t xml:space="preserve"> Type-Specific I</w:t>
+      </w:r>
+      <w:r>
+        <w:rPr>
+          <w:b/>
+        </w:rPr>
+        <w:t>mmunity Module</w:t>
+      </w:r>
+    </w:p>
+    <w:p>
+      <w:pPr>
+        <w:jc w:val="center"/>
+      </w:pPr>
+      <w:r>
+        <w:rPr>
+          <w:noProof/>
+        </w:rPr>
+        <w:drawing>
+          <wp:inline distT="0" distB="0" distL="0" distR="0">
+            <wp:extent cx="4724400" cy="2390775"/>
+            <wp:effectExtent l="0" t="0" r="0" b="9525"/>
+            <wp:docPr id="3" name="Picture 3"/>
+            <wp:cNvGraphicFramePr>
+              <a:graphicFrameLocks xmlns:a="http://schemas.openxmlformats.org/drawingml/2006/main" noChangeAspect="1"/>
+            </wp:cNvGraphicFramePr>
+            <a:graphic xmlns:a="http://schemas.openxmlformats.org/drawingml/2006/main">
+              <a:graphicData uri="http://schemas.openxmlformats.org/drawingml/2006/picture">
+                <pic:pic xmlns:pic="http://schemas.openxmlformats.org/drawingml/2006/picture">
+                  <pic:nvPicPr>
+                    <pic:cNvPr id="3" name="crossImmunity.jpg"/>
+                    <pic:cNvPicPr/>
+                  </pic:nvPicPr>
+                  <pic:blipFill>
+                    <a:blip r:embed="rId8">
+                      <a:extLst>
+                        <a:ext uri="{28A0092B-C50C-407E-A947-70E740481C1C}">
+                          <a14:useLocalDpi xmlns:a14="http://schemas.microsoft.com/office/drawing/2010/main" val="0"/>
+                        </a:ext>
+                      </a:extLst>
+                    </a:blip>
+                    <a:stretch>
+                      <a:fillRect/>
+                    </a:stretch>
+                  </pic:blipFill>
+                  <pic:spPr>
+                    <a:xfrm>
+                      <a:off x="0" y="0"/>
+                      <a:ext cx="4724400" cy="2390775"/>
+                    </a:xfrm>
+                    <a:prstGeom prst="rect">
+                      <a:avLst/>
+                    </a:prstGeom>
+                  </pic:spPr>
+                </pic:pic>
+              </a:graphicData>
+            </a:graphic>
+          </wp:inline>
+        </w:drawing>
+      </w:r>
+      <w:bookmarkStart w:id="0" w:name="_GoBack"/>
+      <w:bookmarkEnd w:id="0"/>
+    </w:p>
+    <w:p>
+      <w:pPr>
+        <w:rPr>
+          <w:u w:val="single"/>
+        </w:rPr>
+      </w:pPr>
+      <w:r>
+        <w:tab/>
+      </w:r>
+      <w:r>
+        <w:tab/>
+      </w:r>
+      <w:r>
+        <w:rPr>
+          <w:u w:val="single"/>
+        </w:rPr>
+        <w:t>Description</w:t>
+      </w:r>
+    </w:p>
+    <w:p>
+      <w:pPr>
+        <w:ind w:left="720" w:firstLine="720"/>
+      </w:pPr>
+      <w:r>
+        <w:t xml:space="preserve">This module is based largely on the immunity model presented in Julia </w:t>
+      </w:r>
+      <w:proofErr w:type="spellStart"/>
+      <w:r>
+        <w:t>Gogg’s</w:t>
+      </w:r>
+      <w:proofErr w:type="spellEnd"/>
+      <w:r>
+        <w:t xml:space="preserve"> paper, </w:t>
+      </w:r>
+    </w:p>
+    <w:p>
+      <w:pPr>
+        <w:ind w:left="720"/>
+      </w:pPr>
+      <w:r>
+        <w:t xml:space="preserve">“Dynamics and Selection of Many-Strain Pathogens”. Immune modulatory effects act (once </w:t>
+      </w:r>
+    </w:p>
+    <w:p>
+      <w:pPr>
+        <w:ind w:left="720"/>
+      </w:pPr>
+      <w:proofErr w:type="gramStart"/>
+      <w:r>
+        <w:t>normalized</w:t>
+      </w:r>
+      <w:proofErr w:type="gramEnd"/>
+      <w:r>
+        <w:t xml:space="preserve"> through a sigmoidal translation) on the infection profile parameters. As an example </w:t>
+      </w:r>
+    </w:p>
+    <w:p>
+      <w:pPr>
+        <w:ind w:left="720"/>
+      </w:pPr>
+      <w:proofErr w:type="gramStart"/>
+      <w:r>
+        <w:t>with</w:t>
+      </w:r>
+      <w:proofErr w:type="gramEnd"/>
+      <w:r>
+        <w:t xml:space="preserve"> the tent module, the parameters (MZ0, </w:t>
+      </w:r>
+      <w:proofErr w:type="spellStart"/>
+      <w:r>
+        <w:t>peakD</w:t>
+      </w:r>
+      <w:proofErr w:type="spellEnd"/>
+      <w:r>
+        <w:t xml:space="preserve">, </w:t>
+      </w:r>
+      <w:proofErr w:type="spellStart"/>
+      <w:r>
+        <w:t>mxPD</w:t>
+      </w:r>
+      <w:proofErr w:type="spellEnd"/>
+      <w:r>
+        <w:t xml:space="preserve">, </w:t>
+      </w:r>
+      <w:proofErr w:type="spellStart"/>
+      <w:r>
+        <w:t>tEnd</w:t>
+      </w:r>
+      <w:proofErr w:type="spellEnd"/>
+      <w:r>
+        <w:t xml:space="preserve">) will all be decreased with </w:t>
+      </w:r>
+    </w:p>
+    <w:p>
+      <w:pPr>
+        <w:ind w:left="720"/>
+      </w:pPr>
+      <w:proofErr w:type="gramStart"/>
+      <w:r>
+        <w:t>increased</w:t>
+      </w:r>
+      <w:proofErr w:type="gramEnd"/>
+      <w:r>
+        <w:t xml:space="preserve"> immunity. Immunity is acquired when </w:t>
+      </w:r>
+      <w:r>
+        <w:t>humans</w:t>
+      </w:r>
+      <w:r>
+        <w:t xml:space="preserve"> are encountered with a new infection, </w:t>
+      </w:r>
+    </w:p>
+    <w:p>
+      <w:pPr>
+        <w:ind w:left="720"/>
+      </w:pPr>
+      <w:proofErr w:type="gramStart"/>
+      <w:r>
+        <w:t>and</w:t>
+      </w:r>
+      <w:proofErr w:type="gramEnd"/>
+      <w:r>
+        <w:t xml:space="preserve"> wanes over time</w:t>
+      </w:r>
+      <w:r>
+        <w:t xml:space="preserve"> once the infection is cleared</w:t>
+      </w:r>
+      <w:r>
+        <w:t xml:space="preserve">. Similar “adjacent” phenotypes in the </w:t>
+      </w:r>
+    </w:p>
+    <w:p>
+      <w:pPr>
+        <w:ind w:left="720"/>
+      </w:pPr>
+      <w:proofErr w:type="gramStart"/>
+      <w:r>
+        <w:t>phenotypic</w:t>
+      </w:r>
+      <w:proofErr w:type="gramEnd"/>
+      <w:r>
+        <w:t xml:space="preserve"> space interact through cross-immunity weighted by </w:t>
+      </w:r>
+      <w:r>
+        <w:t xml:space="preserve">how antigenically distant they </w:t>
+      </w:r>
+    </w:p>
+    <w:p>
+      <w:pPr>
+        <w:ind w:left="720"/>
+      </w:pPr>
+      <w:proofErr w:type="gramStart"/>
+      <w:r>
+        <w:t>are</w:t>
+      </w:r>
+      <w:proofErr w:type="gramEnd"/>
+      <w:r>
+        <w:t xml:space="preserve">; cross immunity should be a monotonically decreasing function of time since last presence </w:t>
+      </w:r>
+    </w:p>
+    <w:p>
+      <w:pPr>
+        <w:ind w:left="720"/>
+      </w:pPr>
+      <w:proofErr w:type="gramStart"/>
+      <w:r>
+        <w:t>of</w:t>
+      </w:r>
+      <w:proofErr w:type="gramEnd"/>
+      <w:r>
+        <w:t xml:space="preserve"> a particular phenotype and antigenic difference. Currently we use a one-dimensional model </w:t>
+      </w:r>
+    </w:p>
+    <w:p>
+      <w:pPr>
+        <w:ind w:left="720"/>
+      </w:pPr>
+      <w:proofErr w:type="gramStart"/>
+      <w:r>
+        <w:t>of</w:t>
+      </w:r>
+      <w:proofErr w:type="gramEnd"/>
+      <w:r>
+        <w:t xml:space="preserve"> antigenic space, and the effects decrease exponentially in both dimensions.</w:t>
+      </w:r>
+    </w:p>
+    <w:p>
+      <w:pPr>
+        <w:rPr>
+          <w:u w:val="single"/>
+        </w:rPr>
+      </w:pPr>
+      <w:r>
+        <w:tab/>
+      </w:r>
+      <w:r>
+        <w:tab/>
+      </w:r>
+      <w:r>
+        <w:rPr>
+          <w:u w:val="single"/>
+        </w:rPr>
+        <w:t>Fields</w:t>
+      </w:r>
+    </w:p>
+    <w:p>
+      <w:r>
+        <w:tab/>
+      </w:r>
+      <w:r>
+        <w:tab/>
+      </w:r>
+      <w:r>
+        <w:tab/>
+      </w:r>
+      <w:r>
         <w:t>[</w:t>
       </w:r>
       <w:proofErr w:type="gramStart"/>
@@ -7375,8 +8001,35 @@
       </w:r>
     </w:p>
     <w:p>
-      <w:r>
-        <w:tab/>
+      <w:pPr>
+        <w:rPr>
+          <w:u w:val="single"/>
+        </w:rPr>
+      </w:pPr>
+      <w:r>
+        <w:tab/>
+      </w:r>
+      <w:r>
+        <w:tab/>
+      </w:r>
+      <w:r>
+        <w:rPr>
+          <w:u w:val="single"/>
+        </w:rPr>
+        <w:t>Methods</w:t>
+      </w:r>
+    </w:p>
+    <w:p>
+      <w:r>
+        <w:tab/>
+      </w:r>
+      <w:r>
+        <w:tab/>
+      </w:r>
+      <w:r>
+        <w:tab/>
+      </w:r>
+      <w:r>
         <w:t>[</w:t>
       </w:r>
       <w:proofErr w:type="gramStart"/>
@@ -7393,42 +8046,139 @@
       <w:r>
         <w:tab/>
       </w:r>
-      <w:proofErr w:type="spellStart"/>
       <w:r>
         <w:rPr>
           <w:b/>
         </w:rPr>
-        <w:t>Gogg</w:t>
-      </w:r>
-      <w:proofErr w:type="spellEnd"/>
-      <w:r>
-        <w:rPr>
-          <w:b/>
-        </w:rPr>
-        <w:t xml:space="preserve"> Immunity Module</w:t>
-      </w:r>
-    </w:p>
-    <w:p>
-      <w:r>
-        <w:tab/>
+        <w:t>Mendelian Genetics Module</w:t>
+      </w:r>
+    </w:p>
+    <w:p>
+      <w:pPr>
+        <w:rPr>
+          <w:u w:val="single"/>
+        </w:rPr>
+      </w:pPr>
+      <w:r>
+        <w:tab/>
+      </w:r>
+      <w:r>
+        <w:tab/>
+      </w:r>
+      <w:r>
+        <w:rPr>
+          <w:u w:val="single"/>
+        </w:rPr>
+        <w:t>Description</w:t>
+      </w:r>
+    </w:p>
+    <w:p>
+      <w:pPr>
+        <w:ind w:left="1440" w:firstLine="720"/>
+      </w:pPr>
+      <w:r>
+        <w:t>The Mendelian inheritance module</w:t>
+      </w:r>
+      <w:r>
+        <w:t xml:space="preserve"> assumes no linkage in any of the genes; </w:t>
+      </w:r>
+      <w:proofErr w:type="gramStart"/>
+      <w:r>
+        <w:t>The</w:t>
+      </w:r>
+      <w:proofErr w:type="gramEnd"/>
+      <w:r>
+        <w:t xml:space="preserve"> </w:t>
+      </w:r>
+    </w:p>
+    <w:p>
+      <w:pPr>
+        <w:ind w:left="1440"/>
+      </w:pPr>
+      <w:proofErr w:type="gramStart"/>
+      <w:r>
+        <w:t>genotype</w:t>
+      </w:r>
+      <w:proofErr w:type="gramEnd"/>
+      <w:r>
+        <w:t xml:space="preserve"> at each locus is inherited with equal probability from either of the parents, </w:t>
+      </w:r>
+    </w:p>
+    <w:p>
+      <w:pPr>
+        <w:ind w:left="1440"/>
+      </w:pPr>
+      <w:proofErr w:type="gramStart"/>
+      <w:r>
+        <w:t>and</w:t>
+      </w:r>
+      <w:proofErr w:type="gramEnd"/>
+      <w:r>
+        <w:t xml:space="preserve"> each is chosen independently. The loci are represented in the one-dimensional case </w:t>
+      </w:r>
+    </w:p>
+    <w:p>
+      <w:pPr>
+        <w:ind w:left="1440"/>
+      </w:pPr>
+      <w:proofErr w:type="gramStart"/>
+      <w:r>
+        <w:t>as</w:t>
+      </w:r>
+      <w:proofErr w:type="gramEnd"/>
+      <w:r>
+        <w:t xml:space="preserve"> a number between 0 and 1. Each locus also has some set probability of a mutation, </w:t>
+      </w:r>
+    </w:p>
+    <w:p>
+      <w:pPr>
+        <w:ind w:left="1440"/>
+      </w:pPr>
+      <w:proofErr w:type="gramStart"/>
+      <w:r>
+        <w:t>which</w:t>
+      </w:r>
+      <w:proofErr w:type="gramEnd"/>
+      <w:r>
+        <w:t xml:space="preserve"> by default is a uniform movement of the genotype to another part of the unit </w:t>
+      </w:r>
+    </w:p>
+    <w:p>
+      <w:pPr>
+        <w:ind w:left="1440"/>
+      </w:pPr>
+      <w:proofErr w:type="gramStart"/>
+      <w:r>
+        <w:t>interval</w:t>
+      </w:r>
+      <w:proofErr w:type="gramEnd"/>
+      <w:r>
+        <w:t>.</w:t>
+      </w:r>
+    </w:p>
+    <w:p>
+      <w:pPr>
+        <w:ind w:left="720" w:firstLine="720"/>
+        <w:rPr>
+          <w:u w:val="single"/>
+        </w:rPr>
+      </w:pPr>
+      <w:r>
+        <w:rPr>
+          <w:u w:val="single"/>
+        </w:rPr>
+        <w:t>Fields</w:t>
+      </w:r>
+    </w:p>
+    <w:p>
+      <w:pPr>
+        <w:ind w:left="1440" w:firstLine="720"/>
+      </w:pPr>
+      <w:r>
         <w:t>[</w:t>
       </w:r>
       <w:proofErr w:type="gramStart"/>
       <w:r>
-        <w:t>overview</w:t>
-      </w:r>
-      <w:proofErr w:type="gramEnd"/>
-      <w:r>
-        <w:t>]</w:t>
-      </w:r>
-    </w:p>
-    <w:p>
-      <w:r>
-        <w:tab/>
-        <w:t>[</w:t>
-      </w:r>
-      <w:proofErr w:type="gramStart"/>
-      <w:r>
         <w:t>associated</w:t>
       </w:r>
       <w:proofErr w:type="gramEnd"/>
@@ -7437,47 +8187,29 @@
       </w:r>
     </w:p>
     <w:p>
-      <w:r>
-        <w:tab/>
-        <w:t>[</w:t>
-      </w:r>
-      <w:proofErr w:type="gramStart"/>
-      <w:r>
-        <w:t>associated</w:t>
-      </w:r>
-      <w:proofErr w:type="gramEnd"/>
-      <w:r>
-        <w:t xml:space="preserve"> methods]</w:t>
-      </w:r>
-    </w:p>
-    <w:p>
-      <w:r>
-        <w:tab/>
-      </w:r>
-      <w:r>
-        <w:rPr>
-          <w:b/>
-        </w:rPr>
-        <w:t>Mendelian Genetics Module</w:t>
-      </w:r>
-    </w:p>
-    <w:p>
-      <w:r>
-        <w:tab/>
-        <w:t>[</w:t>
-      </w:r>
-      <w:proofErr w:type="gramStart"/>
-      <w:r>
-        <w:t>associated</w:t>
-      </w:r>
-      <w:proofErr w:type="gramEnd"/>
-      <w:r>
-        <w:t xml:space="preserve"> fields]</w:t>
-      </w:r>
-    </w:p>
-    <w:p>
-      <w:r>
-        <w:tab/>
+      <w:pPr>
+        <w:rPr>
+          <w:u w:val="single"/>
+        </w:rPr>
+      </w:pPr>
+      <w:r>
+        <w:tab/>
+      </w:r>
+      <w:r>
+        <w:tab/>
+      </w:r>
+      <w:r>
+        <w:rPr>
+          <w:u w:val="single"/>
+        </w:rPr>
+        <w:t>Methods</w:t>
+      </w:r>
+    </w:p>
+    <w:p>
+      <w:pPr>
+        <w:ind w:left="1440" w:firstLine="720"/>
+      </w:pPr>
+      <w:r>
         <w:t>[</w:t>
       </w:r>
       <w:proofErr w:type="gramStart"/>
@@ -8389,7 +9121,7 @@
 </file>
 
 <file path=customXml/itemProps1.xml><?xml version="1.0" encoding="utf-8"?>
-<ds:datastoreItem xmlns:ds="http://schemas.openxmlformats.org/officeDocument/2006/customXml" ds:itemID="{6E330814-2378-468A-8DB5-3EECE41097ED}">
+<ds:datastoreItem xmlns:ds="http://schemas.openxmlformats.org/officeDocument/2006/customXml" ds:itemID="{B375796C-970D-4481-85C4-5C2752E1DBB9}">
   <ds:schemaRefs>
     <ds:schemaRef ds:uri="http://schemas.openxmlformats.org/officeDocument/2006/bibliography"/>
   </ds:schemaRefs>

</xml_diff>